<commit_message>
add report and comment
</commit_message>
<xml_diff>
--- a/CITS3003 report draft.docx
+++ b/CITS3003 report draft.docx
@@ -2251,23 +2251,105 @@
         </w:rPr>
         <w:t>Nothing need to change in .cpp file, only need to change vertex shader and fragment shader. Just copy and paste the part from vertex shader to fragment shader and pass the variables from vertex shader to fragment shader.</w:t>
       </w:r>
+    </w:p>
+    <w:p>
+      <w:pPr>
+        <w:keepNext w:val="0"/>
+        <w:keepLines w:val="0"/>
+        <w:widowControl w:val="0"/>
+        <w:suppressLineNumbers w:val="0"/>
+        <w:spacing w:before="0" w:beforeAutospacing="0" w:after="0" w:afterAutospacing="0"/>
+        <w:ind w:left="0" w:right="0"/>
+        <w:jc w:val="both"/>
+        <w:rPr>
+          <w:rFonts w:hint="default"/>
+          <w:lang w:eastAsia="zh-Hans"/>
+        </w:rPr>
+      </w:pPr>
+    </w:p>
+    <w:p>
+      <w:pPr>
+        <w:keepNext w:val="0"/>
+        <w:keepLines w:val="0"/>
+        <w:widowControl w:val="0"/>
+        <w:suppressLineNumbers w:val="0"/>
+        <w:spacing w:before="0" w:beforeAutospacing="0" w:after="0" w:afterAutospacing="0"/>
+        <w:ind w:left="0" w:right="0"/>
+        <w:jc w:val="both"/>
+        <w:rPr>
+          <w:rFonts w:hint="default"/>
+          <w:lang w:eastAsia="zh-Hans"/>
+        </w:rPr>
+      </w:pPr>
+      <w:r>
+        <w:rPr>
+          <w:rFonts w:hint="default"/>
+          <w:lang w:eastAsia="zh-Hans"/>
+        </w:rPr>
+        <w:t>Not too sure do we need to change the sceneObjs[nObjects].rgb[0],[1],[2] to be 1.0 inside of the addObject( ) function, since the white light color is 1.0, 1.0, 1.0 not 0.7, 0.7, 0.7. But in the request it said “Generally specular highlights tend towards white”, maybe no need?</w:t>
+      </w:r>
+    </w:p>
+    <w:p>
+      <w:pPr>
+        <w:keepNext w:val="0"/>
+        <w:keepLines w:val="0"/>
+        <w:widowControl w:val="0"/>
+        <w:suppressLineNumbers w:val="0"/>
+        <w:spacing w:before="0" w:beforeAutospacing="0" w:after="0" w:afterAutospacing="0"/>
+        <w:ind w:left="0" w:right="0"/>
+        <w:jc w:val="both"/>
+        <w:rPr>
+          <w:rFonts w:hint="default"/>
+          <w:lang w:eastAsia="zh-Hans"/>
+        </w:rPr>
+      </w:pPr>
+    </w:p>
+    <w:p>
+      <w:pPr>
+        <w:keepNext w:val="0"/>
+        <w:keepLines w:val="0"/>
+        <w:widowControl w:val="0"/>
+        <w:suppressLineNumbers w:val="0"/>
+        <w:spacing w:before="0" w:beforeAutospacing="0" w:after="0" w:afterAutospacing="0"/>
+        <w:ind w:left="0" w:right="0"/>
+        <w:jc w:val="both"/>
+        <w:rPr>
+          <w:rFonts w:hint="default"/>
+          <w:lang w:eastAsia="zh-Hans"/>
+        </w:rPr>
+      </w:pPr>
+    </w:p>
+    <w:p>
+      <w:pPr>
+        <w:keepNext w:val="0"/>
+        <w:keepLines w:val="0"/>
+        <w:widowControl w:val="0"/>
+        <w:suppressLineNumbers w:val="0"/>
+        <w:spacing w:before="0" w:beforeAutospacing="0" w:after="0" w:afterAutospacing="0"/>
+        <w:ind w:left="0" w:right="0"/>
+        <w:jc w:val="both"/>
+        <w:rPr>
+          <w:rFonts w:hint="default"/>
+          <w:lang w:eastAsia="zh-Hans"/>
+        </w:rPr>
+      </w:pPr>
+    </w:p>
+    <w:p>
+      <w:pPr>
+        <w:keepNext w:val="0"/>
+        <w:keepLines w:val="0"/>
+        <w:widowControl w:val="0"/>
+        <w:suppressLineNumbers w:val="0"/>
+        <w:spacing w:before="0" w:beforeAutospacing="0" w:after="0" w:afterAutospacing="0"/>
+        <w:ind w:left="0" w:right="0"/>
+        <w:jc w:val="both"/>
+        <w:rPr>
+          <w:rFonts w:hint="default"/>
+          <w:lang w:eastAsia="zh-Hans"/>
+        </w:rPr>
+      </w:pPr>
       <w:bookmarkStart w:id="0" w:name="_GoBack"/>
       <w:bookmarkEnd w:id="0"/>
-    </w:p>
-    <w:p>
-      <w:pPr>
-        <w:keepNext w:val="0"/>
-        <w:keepLines w:val="0"/>
-        <w:widowControl w:val="0"/>
-        <w:suppressLineNumbers w:val="0"/>
-        <w:spacing w:before="0" w:beforeAutospacing="0" w:after="0" w:afterAutospacing="0"/>
-        <w:ind w:left="0" w:right="0"/>
-        <w:jc w:val="both"/>
-        <w:rPr>
-          <w:rFonts w:hint="default"/>
-          <w:lang w:eastAsia="zh-Hans"/>
-        </w:rPr>
-      </w:pPr>
     </w:p>
     <w:p>
       <w:pPr>
@@ -2361,7 +2443,7 @@
       </w:r>
       <w:r>
         <w:rPr>
-          <w:rStyle w:val="4"/>
+          <w:rStyle w:val="5"/>
           <w:rFonts w:hint="eastAsia"/>
           <w:color w:val="0000FF"/>
           <w:lang w:eastAsia="zh-Hans"/>
@@ -2409,7 +2491,7 @@
         <w:ind w:right="0" w:rightChars="0"/>
         <w:jc w:val="both"/>
         <w:rPr>
-          <w:rFonts w:hint="eastAsia"/>
+          <w:rFonts w:hint="default"/>
           <w:color w:val="auto"/>
           <w:lang w:eastAsia="zh-Hans"/>
         </w:rPr>
@@ -2420,7 +2502,227 @@
           <w:color w:val="auto"/>
           <w:lang w:eastAsia="zh-Hans"/>
         </w:rPr>
-        <w:t xml:space="preserve">2. </w:t>
+        <w:t>2. GLSL Programming/GLUT/Specular Highlights</w:t>
+      </w:r>
+      <w:r>
+        <w:rPr>
+          <w:rFonts w:hint="default"/>
+          <w:color w:val="auto"/>
+          <w:lang w:eastAsia="zh-Hans"/>
+        </w:rPr>
+        <w:t xml:space="preserve"> (For part G)</w:t>
+      </w:r>
+    </w:p>
+    <w:p>
+      <w:pPr>
+        <w:keepNext w:val="0"/>
+        <w:keepLines w:val="0"/>
+        <w:widowControl w:val="0"/>
+        <w:numPr>
+          <w:numId w:val="0"/>
+        </w:numPr>
+        <w:suppressLineNumbers w:val="0"/>
+        <w:spacing w:before="0" w:beforeAutospacing="0" w:after="0" w:afterAutospacing="0"/>
+        <w:ind w:right="0" w:rightChars="0"/>
+        <w:jc w:val="both"/>
+        <w:rPr>
+          <w:rFonts w:hint="eastAsia"/>
+          <w:color w:val="FFFFFF"/>
+          <w:lang w:eastAsia="zh-Hans"/>
+        </w:rPr>
+      </w:pPr>
+      <w:r>
+        <w:rPr>
+          <w:rFonts w:hint="eastAsia"/>
+          <w:color w:val="FFFFFF"/>
+          <w:lang w:eastAsia="zh-Hans"/>
+        </w:rPr>
+        <w:fldChar w:fldCharType="begin"/>
+      </w:r>
+      <w:r>
+        <w:rPr>
+          <w:rFonts w:hint="eastAsia"/>
+          <w:color w:val="FFFFFF"/>
+          <w:lang w:eastAsia="zh-Hans"/>
+        </w:rPr>
+        <w:instrText xml:space="preserve"> HYPERLINK "https://en.wikibooks.org/wiki/GLSL_Programming/GLUT/Specular_Highlights" </w:instrText>
+      </w:r>
+      <w:r>
+        <w:rPr>
+          <w:rFonts w:hint="eastAsia"/>
+          <w:color w:val="FFFFFF"/>
+          <w:lang w:eastAsia="zh-Hans"/>
+        </w:rPr>
+        <w:fldChar w:fldCharType="separate"/>
+      </w:r>
+      <w:r>
+        <w:rPr>
+          <w:rStyle w:val="6"/>
+          <w:rFonts w:hint="eastAsia"/>
+          <w:color w:val="FFFFFF"/>
+          <w:lang w:eastAsia="zh-Hans"/>
+        </w:rPr>
+        <w:t>https://en.wikibooks.org/wiki/GLSL_Programming/GLUT/Specular_Highlights</w:t>
+      </w:r>
+      <w:r>
+        <w:rPr>
+          <w:rFonts w:hint="eastAsia"/>
+          <w:color w:val="FFFFFF"/>
+          <w:lang w:eastAsia="zh-Hans"/>
+        </w:rPr>
+        <w:fldChar w:fldCharType="end"/>
+      </w:r>
+    </w:p>
+    <w:p>
+      <w:pPr>
+        <w:keepNext w:val="0"/>
+        <w:keepLines w:val="0"/>
+        <w:widowControl w:val="0"/>
+        <w:numPr>
+          <w:numId w:val="0"/>
+        </w:numPr>
+        <w:suppressLineNumbers w:val="0"/>
+        <w:spacing w:before="0" w:beforeAutospacing="0" w:after="0" w:afterAutospacing="0"/>
+        <w:ind w:right="0" w:rightChars="0"/>
+        <w:jc w:val="both"/>
+        <w:rPr>
+          <w:rFonts w:hint="eastAsia"/>
+          <w:color w:val="auto"/>
+          <w:lang w:eastAsia="zh-Hans"/>
+        </w:rPr>
+      </w:pPr>
+    </w:p>
+    <w:p>
+      <w:pPr>
+        <w:keepNext w:val="0"/>
+        <w:keepLines w:val="0"/>
+        <w:widowControl w:val="0"/>
+        <w:numPr>
+          <w:ilvl w:val="0"/>
+          <w:numId w:val="2"/>
+        </w:numPr>
+        <w:suppressLineNumbers w:val="0"/>
+        <w:spacing w:before="0" w:beforeAutospacing="0" w:after="0" w:afterAutospacing="0"/>
+        <w:ind w:right="0" w:rightChars="0"/>
+        <w:jc w:val="both"/>
+        <w:rPr>
+          <w:rFonts w:hint="default"/>
+          <w:color w:val="auto"/>
+          <w:lang w:eastAsia="zh-Hans"/>
+        </w:rPr>
+      </w:pPr>
+      <w:r>
+        <w:rPr>
+          <w:rFonts w:hint="default"/>
+          <w:color w:val="auto"/>
+          <w:lang w:eastAsia="zh-Hans"/>
+        </w:rPr>
+        <w:t>RGB color examples (For part G)</w:t>
+      </w:r>
+    </w:p>
+    <w:p>
+      <w:pPr>
+        <w:keepNext w:val="0"/>
+        <w:keepLines w:val="0"/>
+        <w:widowControl w:val="0"/>
+        <w:numPr>
+          <w:numId w:val="0"/>
+        </w:numPr>
+        <w:suppressLineNumbers w:val="0"/>
+        <w:spacing w:before="0" w:beforeAutospacing="0" w:after="0" w:afterAutospacing="0"/>
+        <w:ind w:right="0" w:rightChars="0"/>
+        <w:jc w:val="both"/>
+        <w:rPr>
+          <w:rFonts w:hint="eastAsia"/>
+          <w:color w:val="auto"/>
+          <w:lang w:eastAsia="zh-Hans"/>
+        </w:rPr>
+      </w:pPr>
+      <w:r>
+        <w:rPr>
+          <w:rFonts w:hint="eastAsia"/>
+          <w:color w:val="auto"/>
+          <w:lang w:eastAsia="zh-Hans"/>
+        </w:rPr>
+        <w:fldChar w:fldCharType="begin"/>
+      </w:r>
+      <w:r>
+        <w:rPr>
+          <w:rFonts w:hint="eastAsia"/>
+          <w:color w:val="auto"/>
+          <w:lang w:eastAsia="zh-Hans"/>
+        </w:rPr>
+        <w:instrText xml:space="preserve"> HYPERLINK "https://www.tug.org/pracjourn/2007-4/walden/color.pdf" </w:instrText>
+      </w:r>
+      <w:r>
+        <w:rPr>
+          <w:rFonts w:hint="eastAsia"/>
+          <w:color w:val="auto"/>
+          <w:lang w:eastAsia="zh-Hans"/>
+        </w:rPr>
+        <w:fldChar w:fldCharType="separate"/>
+      </w:r>
+      <w:r>
+        <w:rPr>
+          <w:rStyle w:val="6"/>
+          <w:rFonts w:hint="eastAsia"/>
+          <w:lang w:eastAsia="zh-Hans"/>
+        </w:rPr>
+        <w:t>https://www.tug.org/pracjourn/2007-4/walden/color.pdf</w:t>
+      </w:r>
+      <w:r>
+        <w:rPr>
+          <w:rFonts w:hint="eastAsia"/>
+          <w:color w:val="auto"/>
+          <w:lang w:eastAsia="zh-Hans"/>
+        </w:rPr>
+        <w:fldChar w:fldCharType="end"/>
+      </w:r>
+    </w:p>
+    <w:p>
+      <w:pPr>
+        <w:keepNext w:val="0"/>
+        <w:keepLines w:val="0"/>
+        <w:widowControl w:val="0"/>
+        <w:numPr>
+          <w:numId w:val="0"/>
+        </w:numPr>
+        <w:suppressLineNumbers w:val="0"/>
+        <w:spacing w:before="0" w:beforeAutospacing="0" w:after="0" w:afterAutospacing="0"/>
+        <w:ind w:right="0" w:rightChars="0"/>
+        <w:jc w:val="both"/>
+        <w:rPr>
+          <w:rFonts w:hint="eastAsia"/>
+          <w:color w:val="auto"/>
+          <w:lang w:eastAsia="zh-Hans"/>
+        </w:rPr>
+      </w:pPr>
+    </w:p>
+    <w:p>
+      <w:pPr>
+        <w:keepNext w:val="0"/>
+        <w:keepLines w:val="0"/>
+        <w:widowControl w:val="0"/>
+        <w:numPr>
+          <w:numId w:val="0"/>
+        </w:numPr>
+        <w:suppressLineNumbers w:val="0"/>
+        <w:spacing w:before="0" w:beforeAutospacing="0" w:after="0" w:afterAutospacing="0"/>
+        <w:ind w:right="0" w:rightChars="0"/>
+        <w:jc w:val="both"/>
+        <w:rPr>
+          <w:rFonts w:hint="eastAsia"/>
+          <w:color w:val="auto"/>
+          <w:lang w:eastAsia="zh-Hans"/>
+        </w:rPr>
+      </w:pPr>
+      <w:r>
+        <w:rPr>
+          <w:rFonts w:hint="default"/>
+          <w:color w:val="auto"/>
+          <w:lang w:eastAsia="zh-Hans"/>
+        </w:rPr>
+        <w:t>4.</w:t>
       </w:r>
     </w:p>
     <w:sectPr>
@@ -2447,8 +2749,23 @@
       <w:lvlJc w:val="left"/>
     </w:lvl>
   </w:abstractNum>
+  <w:abstractNum w:abstractNumId="1">
+    <w:nsid w:val="6089A5ED"/>
+    <w:multiLevelType w:val="singleLevel"/>
+    <w:tmpl w:val="6089A5ED"/>
+    <w:lvl w:ilvl="0" w:tentative="0">
+      <w:start w:val="3"/>
+      <w:numFmt w:val="decimal"/>
+      <w:suff w:val="space"/>
+      <w:lvlText w:val="%1."/>
+      <w:lvlJc w:val="left"/>
+    </w:lvl>
+  </w:abstractNum>
   <w:num w:numId="1">
     <w:abstractNumId w:val="0"/>
+  </w:num>
+  <w:num w:numId="2">
+    <w:abstractNumId w:val="1"/>
   </w:num>
 </w:numbering>
 </file>
@@ -2728,13 +3045,32 @@
       <w:lang w:val="en-US" w:eastAsia="zh-CN" w:bidi="ar-SA"/>
     </w:rPr>
   </w:style>
-  <w:style w:type="character" w:default="1" w:styleId="2">
+  <w:style w:type="paragraph" w:styleId="2">
+    <w:name w:val="heading 1"/>
+    <w:basedOn w:val="1"/>
+    <w:next w:val="1"/>
+    <w:qFormat/>
+    <w:uiPriority w:val="0"/>
+    <w:pPr>
+      <w:spacing w:before="0" w:beforeAutospacing="1" w:after="0" w:afterAutospacing="1"/>
+      <w:jc w:val="left"/>
+    </w:pPr>
+    <w:rPr>
+      <w:rFonts w:hint="eastAsia" w:ascii="宋体" w:hAnsi="宋体" w:eastAsia="宋体" w:cs="宋体"/>
+      <w:b/>
+      <w:kern w:val="44"/>
+      <w:sz w:val="48"/>
+      <w:szCs w:val="48"/>
+      <w:lang w:val="en-US" w:eastAsia="zh-CN" w:bidi="ar"/>
+    </w:rPr>
+  </w:style>
+  <w:style w:type="character" w:default="1" w:styleId="3">
     <w:name w:val="Default Paragraph Font"/>
     <w:semiHidden/>
     <w:qFormat/>
     <w:uiPriority w:val="0"/>
   </w:style>
-  <w:style w:type="table" w:default="1" w:styleId="6">
+  <w:style w:type="table" w:default="1" w:styleId="7">
     <w:name w:val="Normal Table"/>
     <w:semiHidden/>
     <w:qFormat/>
@@ -2748,27 +3084,27 @@
       </w:tblCellMar>
     </w:tblPr>
   </w:style>
-  <w:style w:type="character" w:styleId="3">
+  <w:style w:type="character" w:styleId="4">
     <w:name w:val="Strong"/>
-    <w:basedOn w:val="2"/>
+    <w:basedOn w:val="3"/>
     <w:qFormat/>
     <w:uiPriority w:val="0"/>
     <w:rPr>
       <w:b/>
     </w:rPr>
   </w:style>
-  <w:style w:type="character" w:styleId="4">
+  <w:style w:type="character" w:styleId="5">
     <w:name w:val="FollowedHyperlink"/>
-    <w:basedOn w:val="2"/>
+    <w:basedOn w:val="3"/>
     <w:uiPriority w:val="0"/>
     <w:rPr>
       <w:color w:val="800080"/>
       <w:u w:val="single"/>
     </w:rPr>
   </w:style>
-  <w:style w:type="character" w:styleId="5">
+  <w:style w:type="character" w:styleId="6">
     <w:name w:val="Hyperlink"/>
-    <w:basedOn w:val="2"/>
+    <w:basedOn w:val="3"/>
     <w:uiPriority w:val="0"/>
     <w:rPr>
       <w:color w:val="0000FF"/>

</xml_diff>

<commit_message>
part J mostly done
</commit_message>
<xml_diff>
--- a/CITS3003 report draft.docx
+++ b/CITS3003 report draft.docx
@@ -2175,6 +2175,43 @@
           <w:rFonts w:hint="default"/>
           <w:lang w:eastAsia="zh-Hans"/>
         </w:rPr>
+        <w:t>We found a, b, c means constant, linear and quadratic. Constant should be 1.0 normally and Linear should larger than quadratic. But we are not too sure why for a = 1.0, the lightness of the light will be really low. To make it lighter, we can only decrease a.</w:t>
+      </w:r>
+    </w:p>
+    <w:p>
+      <w:pPr>
+        <w:keepNext w:val="0"/>
+        <w:keepLines w:val="0"/>
+        <w:widowControl w:val="0"/>
+        <w:suppressLineNumbers w:val="0"/>
+        <w:spacing w:before="0" w:beforeAutospacing="0" w:after="0" w:afterAutospacing="0"/>
+        <w:ind w:left="0" w:right="0"/>
+        <w:jc w:val="both"/>
+        <w:rPr>
+          <w:rFonts w:hint="default"/>
+          <w:lang w:eastAsia="zh-Hans"/>
+        </w:rPr>
+      </w:pPr>
+    </w:p>
+    <w:p>
+      <w:pPr>
+        <w:keepNext w:val="0"/>
+        <w:keepLines w:val="0"/>
+        <w:widowControl w:val="0"/>
+        <w:suppressLineNumbers w:val="0"/>
+        <w:spacing w:before="0" w:beforeAutospacing="0" w:after="0" w:afterAutospacing="0"/>
+        <w:ind w:left="0" w:right="0"/>
+        <w:jc w:val="both"/>
+        <w:rPr>
+          <w:rFonts w:hint="default"/>
+          <w:lang w:eastAsia="zh-Hans"/>
+        </w:rPr>
+      </w:pPr>
+      <w:r>
+        <w:rPr>
+          <w:rFonts w:hint="default"/>
+          <w:lang w:eastAsia="zh-Hans"/>
+        </w:rPr>
         <w:t>Part G</w:t>
       </w:r>
     </w:p>
@@ -2286,6 +2323,43 @@
           <w:rFonts w:hint="default"/>
           <w:lang w:eastAsia="zh-Hans"/>
         </w:rPr>
+        <w:t>Part H</w:t>
+      </w:r>
+    </w:p>
+    <w:p>
+      <w:pPr>
+        <w:keepNext w:val="0"/>
+        <w:keepLines w:val="0"/>
+        <w:widowControl w:val="0"/>
+        <w:suppressLineNumbers w:val="0"/>
+        <w:spacing w:before="0" w:beforeAutospacing="0" w:after="0" w:afterAutospacing="0"/>
+        <w:ind w:left="0" w:right="0"/>
+        <w:jc w:val="both"/>
+        <w:rPr>
+          <w:rFonts w:hint="default"/>
+          <w:lang w:eastAsia="zh-Hans"/>
+        </w:rPr>
+      </w:pPr>
+    </w:p>
+    <w:p>
+      <w:pPr>
+        <w:keepNext w:val="0"/>
+        <w:keepLines w:val="0"/>
+        <w:widowControl w:val="0"/>
+        <w:suppressLineNumbers w:val="0"/>
+        <w:spacing w:before="0" w:beforeAutospacing="0" w:after="0" w:afterAutospacing="0"/>
+        <w:ind w:left="0" w:right="0"/>
+        <w:jc w:val="both"/>
+        <w:rPr>
+          <w:rFonts w:hint="default"/>
+          <w:lang w:eastAsia="zh-Hans"/>
+        </w:rPr>
+      </w:pPr>
+      <w:r>
+        <w:rPr>
+          <w:rFonts w:hint="default"/>
+          <w:lang w:eastAsia="zh-Hans"/>
+        </w:rPr>
         <w:t>Not too sure do we need to change the sceneObjs[nObjects].rgb[0],[1],[2] to be 1.0 inside of the addObject( ) function, since the white light color is 1.0, 1.0, 1.0 not 0.7, 0.7, 0.7. But in the request it said “Generally specular highlights tend towards white”, maybe no need?</w:t>
       </w:r>
     </w:p>
@@ -2318,38 +2392,751 @@
           <w:lang w:eastAsia="zh-Hans"/>
         </w:rPr>
       </w:pPr>
-    </w:p>
-    <w:p>
-      <w:pPr>
-        <w:keepNext w:val="0"/>
-        <w:keepLines w:val="0"/>
-        <w:widowControl w:val="0"/>
-        <w:suppressLineNumbers w:val="0"/>
-        <w:spacing w:before="0" w:beforeAutospacing="0" w:after="0" w:afterAutospacing="0"/>
-        <w:ind w:left="0" w:right="0"/>
-        <w:jc w:val="both"/>
-        <w:rPr>
-          <w:rFonts w:hint="default"/>
-          <w:lang w:eastAsia="zh-Hans"/>
-        </w:rPr>
-      </w:pPr>
-    </w:p>
-    <w:p>
-      <w:pPr>
-        <w:keepNext w:val="0"/>
-        <w:keepLines w:val="0"/>
-        <w:widowControl w:val="0"/>
-        <w:suppressLineNumbers w:val="0"/>
-        <w:spacing w:before="0" w:beforeAutospacing="0" w:after="0" w:afterAutospacing="0"/>
-        <w:ind w:left="0" w:right="0"/>
-        <w:jc w:val="both"/>
-        <w:rPr>
-          <w:rFonts w:hint="default"/>
-          <w:lang w:eastAsia="zh-Hans"/>
-        </w:rPr>
-      </w:pPr>
-      <w:bookmarkStart w:id="0" w:name="_GoBack"/>
-      <w:bookmarkEnd w:id="0"/>
+      <w:r>
+        <w:rPr>
+          <w:rFonts w:hint="default"/>
+          <w:lang w:eastAsia="zh-Hans"/>
+        </w:rPr>
+        <w:t>For this part, we need to get the color and brightness of the light, same with how we get the light position:</w:t>
+      </w:r>
+    </w:p>
+    <w:p>
+      <w:pPr>
+        <w:keepNext w:val="0"/>
+        <w:keepLines w:val="0"/>
+        <w:widowControl w:val="0"/>
+        <w:suppressLineNumbers w:val="0"/>
+        <w:spacing w:before="0" w:beforeAutospacing="0" w:after="0" w:afterAutospacing="0"/>
+        <w:ind w:left="0" w:right="0"/>
+        <w:jc w:val="both"/>
+        <w:rPr>
+          <w:rFonts w:hint="default"/>
+          <w:lang w:eastAsia="zh-Hans"/>
+        </w:rPr>
+      </w:pPr>
+    </w:p>
+    <w:p>
+      <w:pPr>
+        <w:keepNext w:val="0"/>
+        <w:keepLines w:val="0"/>
+        <w:widowControl w:val="0"/>
+        <w:suppressLineNumbers w:val="0"/>
+        <w:spacing w:before="0" w:beforeAutospacing="0" w:after="0" w:afterAutospacing="0"/>
+        <w:ind w:left="0" w:right="0"/>
+        <w:jc w:val="both"/>
+      </w:pPr>
+      <w:r>
+        <w:drawing>
+          <wp:inline distT="0" distB="0" distL="114300" distR="114300">
+            <wp:extent cx="5266690" cy="940435"/>
+            <wp:effectExtent l="0" t="0" r="16510" b="24765"/>
+            <wp:docPr id="22" name="图片 2"/>
+            <wp:cNvGraphicFramePr>
+              <a:graphicFrameLocks xmlns:a="http://schemas.openxmlformats.org/drawingml/2006/main" noChangeAspect="1"/>
+            </wp:cNvGraphicFramePr>
+            <a:graphic xmlns:a="http://schemas.openxmlformats.org/drawingml/2006/main">
+              <a:graphicData uri="http://schemas.openxmlformats.org/drawingml/2006/picture">
+                <pic:pic xmlns:pic="http://schemas.openxmlformats.org/drawingml/2006/picture">
+                  <pic:nvPicPr>
+                    <pic:cNvPr id="22" name="图片 2"/>
+                    <pic:cNvPicPr>
+                      <a:picLocks noChangeAspect="1"/>
+                    </pic:cNvPicPr>
+                  </pic:nvPicPr>
+                  <pic:blipFill>
+                    <a:blip r:embed="rId24"/>
+                    <a:stretch>
+                      <a:fillRect/>
+                    </a:stretch>
+                  </pic:blipFill>
+                  <pic:spPr>
+                    <a:xfrm>
+                      <a:off x="0" y="0"/>
+                      <a:ext cx="5266690" cy="940435"/>
+                    </a:xfrm>
+                    <a:prstGeom prst="rect">
+                      <a:avLst/>
+                    </a:prstGeom>
+                    <a:noFill/>
+                    <a:ln w="9525">
+                      <a:noFill/>
+                    </a:ln>
+                  </pic:spPr>
+                </pic:pic>
+              </a:graphicData>
+            </a:graphic>
+          </wp:inline>
+        </w:drawing>
+      </w:r>
+    </w:p>
+    <w:p>
+      <w:pPr>
+        <w:keepNext w:val="0"/>
+        <w:keepLines w:val="0"/>
+        <w:widowControl w:val="0"/>
+        <w:suppressLineNumbers w:val="0"/>
+        <w:spacing w:before="0" w:beforeAutospacing="0" w:after="0" w:afterAutospacing="0"/>
+        <w:ind w:left="0" w:right="0"/>
+        <w:jc w:val="both"/>
+      </w:pPr>
+    </w:p>
+    <w:p>
+      <w:pPr>
+        <w:keepNext w:val="0"/>
+        <w:keepLines w:val="0"/>
+        <w:widowControl w:val="0"/>
+        <w:suppressLineNumbers w:val="0"/>
+        <w:spacing w:before="0" w:beforeAutospacing="0" w:after="0" w:afterAutospacing="0"/>
+        <w:ind w:left="0" w:right="0"/>
+        <w:jc w:val="both"/>
+        <w:rPr>
+          <w:rFonts w:hint="default"/>
+          <w:lang w:eastAsia="zh-Hans"/>
+        </w:rPr>
+      </w:pPr>
+      <w:r>
+        <w:t>After doing these, we need to modify the fragment shader.</w:t>
+      </w:r>
+    </w:p>
+    <w:p>
+      <w:pPr>
+        <w:keepNext w:val="0"/>
+        <w:keepLines w:val="0"/>
+        <w:widowControl w:val="0"/>
+        <w:suppressLineNumbers w:val="0"/>
+        <w:spacing w:before="0" w:beforeAutospacing="0" w:after="0" w:afterAutospacing="0"/>
+        <w:ind w:left="0" w:right="0"/>
+        <w:jc w:val="both"/>
+        <w:rPr>
+          <w:rFonts w:hint="default"/>
+          <w:lang w:eastAsia="zh-Hans"/>
+        </w:rPr>
+      </w:pPr>
+    </w:p>
+    <w:p>
+      <w:pPr>
+        <w:keepNext w:val="0"/>
+        <w:keepLines w:val="0"/>
+        <w:widowControl w:val="0"/>
+        <w:suppressLineNumbers w:val="0"/>
+        <w:spacing w:before="0" w:beforeAutospacing="0" w:after="0" w:afterAutospacing="0"/>
+        <w:ind w:left="0" w:right="0"/>
+        <w:jc w:val="both"/>
+        <w:rPr>
+          <w:rFonts w:hint="default"/>
+          <w:lang w:eastAsia="zh-Hans"/>
+        </w:rPr>
+      </w:pPr>
+      <w:r>
+        <w:rPr>
+          <w:rFonts w:hint="default"/>
+          <w:lang w:eastAsia="zh-Hans"/>
+        </w:rPr>
+        <w:t>Part I</w:t>
+      </w:r>
+    </w:p>
+    <w:p>
+      <w:pPr>
+        <w:keepNext w:val="0"/>
+        <w:keepLines w:val="0"/>
+        <w:widowControl w:val="0"/>
+        <w:suppressLineNumbers w:val="0"/>
+        <w:spacing w:before="0" w:beforeAutospacing="0" w:after="0" w:afterAutospacing="0"/>
+        <w:ind w:left="0" w:right="0"/>
+        <w:jc w:val="both"/>
+        <w:rPr>
+          <w:rFonts w:hint="default"/>
+          <w:lang w:eastAsia="zh-Hans"/>
+        </w:rPr>
+      </w:pPr>
+    </w:p>
+    <w:p>
+      <w:pPr>
+        <w:keepNext w:val="0"/>
+        <w:keepLines w:val="0"/>
+        <w:widowControl w:val="0"/>
+        <w:suppressLineNumbers w:val="0"/>
+        <w:spacing w:before="0" w:beforeAutospacing="0" w:after="0" w:afterAutospacing="0"/>
+        <w:ind w:left="0" w:right="0"/>
+        <w:jc w:val="both"/>
+        <w:rPr>
+          <w:rFonts w:hint="default"/>
+          <w:lang w:eastAsia="zh-Hans"/>
+        </w:rPr>
+      </w:pPr>
+      <w:r>
+        <w:rPr>
+          <w:rFonts w:hint="default"/>
+          <w:lang w:eastAsia="zh-Hans"/>
+        </w:rPr>
+        <w:t xml:space="preserve">The second light should be directional, i.e., the direction that the light hits each surface is constant and independent of the position of the surface. </w:t>
+      </w:r>
+      <w:r>
+        <w:rPr>
+          <w:rFonts w:hint="eastAsia"/>
+          <w:lang w:val="en-US" w:eastAsia="zh-Hans"/>
+        </w:rPr>
+        <w:t>So</w:t>
+      </w:r>
+      <w:r>
+        <w:rPr>
+          <w:rFonts w:hint="default"/>
+          <w:lang w:eastAsia="zh-Hans"/>
+        </w:rPr>
+        <w:t>, we only need to consider the camera rotation, no transmission required.</w:t>
+      </w:r>
+    </w:p>
+    <w:p>
+      <w:pPr>
+        <w:keepNext w:val="0"/>
+        <w:keepLines w:val="0"/>
+        <w:widowControl w:val="0"/>
+        <w:suppressLineNumbers w:val="0"/>
+        <w:spacing w:before="0" w:beforeAutospacing="0" w:after="0" w:afterAutospacing="0"/>
+        <w:ind w:left="0" w:right="0"/>
+        <w:jc w:val="both"/>
+        <w:rPr>
+          <w:rFonts w:hint="default"/>
+          <w:lang w:eastAsia="zh-Hans"/>
+        </w:rPr>
+      </w:pPr>
+    </w:p>
+    <w:p>
+      <w:pPr>
+        <w:keepNext w:val="0"/>
+        <w:keepLines w:val="0"/>
+        <w:widowControl w:val="0"/>
+        <w:suppressLineNumbers w:val="0"/>
+        <w:spacing w:before="0" w:beforeAutospacing="0" w:after="0" w:afterAutospacing="0"/>
+        <w:ind w:left="0" w:right="0"/>
+        <w:jc w:val="both"/>
+        <w:rPr>
+          <w:rFonts w:hint="default"/>
+          <w:lang w:eastAsia="zh-Hans"/>
+        </w:rPr>
+      </w:pPr>
+      <w:r>
+        <w:rPr>
+          <w:rFonts w:hint="eastAsia"/>
+          <w:lang w:val="en-US" w:eastAsia="zh-Hans"/>
+        </w:rPr>
+        <w:t>Then,</w:t>
+      </w:r>
+      <w:r>
+        <w:rPr>
+          <w:rFonts w:hint="default"/>
+          <w:lang w:eastAsia="zh-Hans"/>
+        </w:rPr>
+        <w:t xml:space="preserve"> the light reduction is not suitable for light 2.</w:t>
+      </w:r>
+    </w:p>
+    <w:p>
+      <w:pPr>
+        <w:keepNext w:val="0"/>
+        <w:keepLines w:val="0"/>
+        <w:widowControl w:val="0"/>
+        <w:suppressLineNumbers w:val="0"/>
+        <w:spacing w:before="0" w:beforeAutospacing="0" w:after="0" w:afterAutospacing="0"/>
+        <w:ind w:left="0" w:right="0"/>
+        <w:jc w:val="both"/>
+        <w:rPr>
+          <w:rFonts w:hint="default"/>
+          <w:lang w:eastAsia="zh-Hans"/>
+        </w:rPr>
+      </w:pPr>
+    </w:p>
+    <w:p>
+      <w:pPr>
+        <w:keepNext w:val="0"/>
+        <w:keepLines w:val="0"/>
+        <w:widowControl w:val="0"/>
+        <w:suppressLineNumbers w:val="0"/>
+        <w:spacing w:before="0" w:beforeAutospacing="0" w:after="0" w:afterAutospacing="0"/>
+        <w:ind w:left="0" w:right="0"/>
+        <w:jc w:val="both"/>
+      </w:pPr>
+      <w:r>
+        <w:drawing>
+          <wp:inline distT="0" distB="0" distL="114300" distR="114300">
+            <wp:extent cx="2825750" cy="1713865"/>
+            <wp:effectExtent l="0" t="0" r="19050" b="13335"/>
+            <wp:docPr id="21" name="图片 1"/>
+            <wp:cNvGraphicFramePr>
+              <a:graphicFrameLocks xmlns:a="http://schemas.openxmlformats.org/drawingml/2006/main" noChangeAspect="1"/>
+            </wp:cNvGraphicFramePr>
+            <a:graphic xmlns:a="http://schemas.openxmlformats.org/drawingml/2006/main">
+              <a:graphicData uri="http://schemas.openxmlformats.org/drawingml/2006/picture">
+                <pic:pic xmlns:pic="http://schemas.openxmlformats.org/drawingml/2006/picture">
+                  <pic:nvPicPr>
+                    <pic:cNvPr id="21" name="图片 1"/>
+                    <pic:cNvPicPr>
+                      <a:picLocks noChangeAspect="1"/>
+                    </pic:cNvPicPr>
+                  </pic:nvPicPr>
+                  <pic:blipFill>
+                    <a:blip r:embed="rId25"/>
+                    <a:stretch>
+                      <a:fillRect/>
+                    </a:stretch>
+                  </pic:blipFill>
+                  <pic:spPr>
+                    <a:xfrm>
+                      <a:off x="0" y="0"/>
+                      <a:ext cx="2825750" cy="1713865"/>
+                    </a:xfrm>
+                    <a:prstGeom prst="rect">
+                      <a:avLst/>
+                    </a:prstGeom>
+                    <a:noFill/>
+                    <a:ln w="9525">
+                      <a:noFill/>
+                    </a:ln>
+                  </pic:spPr>
+                </pic:pic>
+              </a:graphicData>
+            </a:graphic>
+          </wp:inline>
+        </w:drawing>
+      </w:r>
+    </w:p>
+    <w:p>
+      <w:pPr>
+        <w:keepNext w:val="0"/>
+        <w:keepLines w:val="0"/>
+        <w:widowControl w:val="0"/>
+        <w:suppressLineNumbers w:val="0"/>
+        <w:spacing w:before="0" w:beforeAutospacing="0" w:after="0" w:afterAutospacing="0"/>
+        <w:ind w:left="0" w:right="0"/>
+        <w:jc w:val="both"/>
+      </w:pPr>
+    </w:p>
+    <w:p>
+      <w:pPr>
+        <w:keepNext w:val="0"/>
+        <w:keepLines w:val="0"/>
+        <w:widowControl w:val="0"/>
+        <w:suppressLineNumbers w:val="0"/>
+        <w:spacing w:before="0" w:beforeAutospacing="0" w:after="0" w:afterAutospacing="0"/>
+        <w:ind w:left="0" w:right="0"/>
+        <w:jc w:val="both"/>
+      </w:pPr>
+      <w:r>
+        <w:t>But actually it will has influence.</w:t>
+      </w:r>
+    </w:p>
+    <w:p>
+      <w:pPr>
+        <w:keepNext w:val="0"/>
+        <w:keepLines w:val="0"/>
+        <w:widowControl w:val="0"/>
+        <w:suppressLineNumbers w:val="0"/>
+        <w:spacing w:before="0" w:beforeAutospacing="0" w:after="0" w:afterAutospacing="0"/>
+        <w:ind w:left="0" w:right="0"/>
+        <w:jc w:val="both"/>
+      </w:pPr>
+    </w:p>
+    <w:p>
+      <w:pPr>
+        <w:keepNext w:val="0"/>
+        <w:keepLines w:val="0"/>
+        <w:widowControl w:val="0"/>
+        <w:suppressLineNumbers w:val="0"/>
+        <w:spacing w:before="0" w:beforeAutospacing="0" w:after="0" w:afterAutospacing="0"/>
+        <w:ind w:left="0" w:right="0"/>
+        <w:jc w:val="both"/>
+      </w:pPr>
+      <w:r>
+        <w:t xml:space="preserve">For ambient and diffuse, both of them are related to </w:t>
+      </w:r>
+      <w:r>
+        <w:t>LightColor</w:t>
+      </w:r>
+      <w:r>
+        <w:t xml:space="preserve"> and </w:t>
+      </w:r>
+      <w:r>
+        <w:t>LightBrightness</w:t>
+      </w:r>
+      <w:r>
+        <w:t>. No relation between specular and LightColor, so we only need to multiple LightBrightness.</w:t>
+      </w:r>
+    </w:p>
+    <w:p>
+      <w:pPr>
+        <w:keepNext w:val="0"/>
+        <w:keepLines w:val="0"/>
+        <w:widowControl w:val="0"/>
+        <w:suppressLineNumbers w:val="0"/>
+        <w:spacing w:before="0" w:beforeAutospacing="0" w:after="0" w:afterAutospacing="0"/>
+        <w:ind w:left="0" w:right="0"/>
+        <w:jc w:val="both"/>
+      </w:pPr>
+    </w:p>
+    <w:p>
+      <w:pPr>
+        <w:keepNext w:val="0"/>
+        <w:keepLines w:val="0"/>
+        <w:widowControl w:val="0"/>
+        <w:suppressLineNumbers w:val="0"/>
+        <w:spacing w:before="0" w:beforeAutospacing="0" w:after="0" w:afterAutospacing="0"/>
+        <w:ind w:left="0" w:right="0"/>
+        <w:jc w:val="both"/>
+        <w:rPr>
+          <w:rFonts w:hint="default"/>
+          <w:lang w:eastAsia="zh-Hans"/>
+        </w:rPr>
+      </w:pPr>
+      <w:r>
+        <w:rPr>
+          <w:rFonts w:hint="default"/>
+          <w:lang w:eastAsia="zh-Hans"/>
+        </w:rPr>
+        <w:t>Change in fragment shader:</w:t>
+      </w:r>
+    </w:p>
+    <w:p>
+      <w:pPr>
+        <w:keepNext w:val="0"/>
+        <w:keepLines w:val="0"/>
+        <w:widowControl w:val="0"/>
+        <w:suppressLineNumbers w:val="0"/>
+        <w:spacing w:before="0" w:beforeAutospacing="0" w:after="0" w:afterAutospacing="0"/>
+        <w:ind w:left="0" w:right="0"/>
+        <w:jc w:val="both"/>
+        <w:rPr>
+          <w:rFonts w:hint="default"/>
+          <w:lang w:eastAsia="zh-Hans"/>
+        </w:rPr>
+      </w:pPr>
+    </w:p>
+    <w:p>
+      <w:pPr>
+        <w:keepNext w:val="0"/>
+        <w:keepLines w:val="0"/>
+        <w:widowControl w:val="0"/>
+        <w:suppressLineNumbers w:val="0"/>
+        <w:spacing w:before="0" w:beforeAutospacing="0" w:after="0" w:afterAutospacing="0"/>
+        <w:ind w:left="0" w:right="0"/>
+        <w:jc w:val="both"/>
+      </w:pPr>
+      <w:r>
+        <w:drawing>
+          <wp:inline distT="0" distB="0" distL="114300" distR="114300">
+            <wp:extent cx="3648075" cy="1769110"/>
+            <wp:effectExtent l="0" t="0" r="9525" b="8890"/>
+            <wp:docPr id="23" name="图片 3"/>
+            <wp:cNvGraphicFramePr>
+              <a:graphicFrameLocks xmlns:a="http://schemas.openxmlformats.org/drawingml/2006/main" noChangeAspect="1"/>
+            </wp:cNvGraphicFramePr>
+            <a:graphic xmlns:a="http://schemas.openxmlformats.org/drawingml/2006/main">
+              <a:graphicData uri="http://schemas.openxmlformats.org/drawingml/2006/picture">
+                <pic:pic xmlns:pic="http://schemas.openxmlformats.org/drawingml/2006/picture">
+                  <pic:nvPicPr>
+                    <pic:cNvPr id="23" name="图片 3"/>
+                    <pic:cNvPicPr>
+                      <a:picLocks noChangeAspect="1"/>
+                    </pic:cNvPicPr>
+                  </pic:nvPicPr>
+                  <pic:blipFill>
+                    <a:blip r:embed="rId26"/>
+                    <a:stretch>
+                      <a:fillRect/>
+                    </a:stretch>
+                  </pic:blipFill>
+                  <pic:spPr>
+                    <a:xfrm>
+                      <a:off x="0" y="0"/>
+                      <a:ext cx="3648075" cy="1769110"/>
+                    </a:xfrm>
+                    <a:prstGeom prst="rect">
+                      <a:avLst/>
+                    </a:prstGeom>
+                    <a:noFill/>
+                    <a:ln w="9525">
+                      <a:noFill/>
+                    </a:ln>
+                  </pic:spPr>
+                </pic:pic>
+              </a:graphicData>
+            </a:graphic>
+          </wp:inline>
+        </w:drawing>
+      </w:r>
+    </w:p>
+    <w:p>
+      <w:pPr>
+        <w:keepNext w:val="0"/>
+        <w:keepLines w:val="0"/>
+        <w:widowControl w:val="0"/>
+        <w:suppressLineNumbers w:val="0"/>
+        <w:spacing w:before="0" w:beforeAutospacing="0" w:after="0" w:afterAutospacing="0"/>
+        <w:ind w:left="0" w:right="0"/>
+        <w:jc w:val="both"/>
+      </w:pPr>
+      <w:r>
+        <w:t xml:space="preserve">When we were working on the fragment shader color part, we get confused, since some people compute </w:t>
+      </w:r>
+      <w:r>
+        <w:rPr>
+          <w:rFonts w:hint="default"/>
+          <w:color w:val="auto"/>
+          <w:lang w:eastAsia="zh-Hans"/>
+        </w:rPr>
+        <w:t>specular lighting separately with ambient and diffuse</w:t>
+      </w:r>
+      <w:r>
+        <w:rPr>
+          <w:rFonts w:hint="default"/>
+          <w:color w:val="auto"/>
+          <w:lang w:eastAsia="zh-Hans"/>
+        </w:rPr>
+        <w:t xml:space="preserve">, other people compute </w:t>
+      </w:r>
+      <w:r>
+        <w:rPr>
+          <w:rFonts w:hint="default"/>
+          <w:color w:val="auto"/>
+          <w:lang w:eastAsia="zh-Hans"/>
+        </w:rPr>
+        <w:t>specular lighting with ambient and diffuse</w:t>
+      </w:r>
+      <w:r>
+        <w:rPr>
+          <w:rFonts w:hint="default"/>
+          <w:color w:val="auto"/>
+          <w:lang w:eastAsia="zh-Hans"/>
+        </w:rPr>
+        <w:t>. To solve this, we tried to search some source, see in the reference.</w:t>
+      </w:r>
+    </w:p>
+    <w:p>
+      <w:pPr>
+        <w:keepNext w:val="0"/>
+        <w:keepLines w:val="0"/>
+        <w:widowControl w:val="0"/>
+        <w:suppressLineNumbers w:val="0"/>
+        <w:spacing w:before="0" w:beforeAutospacing="0" w:after="0" w:afterAutospacing="0"/>
+        <w:ind w:left="0" w:right="0"/>
+        <w:jc w:val="both"/>
+      </w:pPr>
+      <w:r>
+        <w:drawing>
+          <wp:inline distT="0" distB="0" distL="114300" distR="114300">
+            <wp:extent cx="5211445" cy="1012825"/>
+            <wp:effectExtent l="0" t="0" r="20955" b="3175"/>
+            <wp:docPr id="24" name="图片 4"/>
+            <wp:cNvGraphicFramePr>
+              <a:graphicFrameLocks xmlns:a="http://schemas.openxmlformats.org/drawingml/2006/main" noChangeAspect="1"/>
+            </wp:cNvGraphicFramePr>
+            <a:graphic xmlns:a="http://schemas.openxmlformats.org/drawingml/2006/main">
+              <a:graphicData uri="http://schemas.openxmlformats.org/drawingml/2006/picture">
+                <pic:pic xmlns:pic="http://schemas.openxmlformats.org/drawingml/2006/picture">
+                  <pic:nvPicPr>
+                    <pic:cNvPr id="24" name="图片 4"/>
+                    <pic:cNvPicPr>
+                      <a:picLocks noChangeAspect="1"/>
+                    </pic:cNvPicPr>
+                  </pic:nvPicPr>
+                  <pic:blipFill>
+                    <a:blip r:embed="rId27"/>
+                    <a:stretch>
+                      <a:fillRect/>
+                    </a:stretch>
+                  </pic:blipFill>
+                  <pic:spPr>
+                    <a:xfrm>
+                      <a:off x="0" y="0"/>
+                      <a:ext cx="5211445" cy="1012825"/>
+                    </a:xfrm>
+                    <a:prstGeom prst="rect">
+                      <a:avLst/>
+                    </a:prstGeom>
+                    <a:noFill/>
+                    <a:ln w="9525">
+                      <a:noFill/>
+                    </a:ln>
+                  </pic:spPr>
+                </pic:pic>
+              </a:graphicData>
+            </a:graphic>
+          </wp:inline>
+        </w:drawing>
+      </w:r>
+    </w:p>
+    <w:p>
+      <w:pPr>
+        <w:keepNext w:val="0"/>
+        <w:keepLines w:val="0"/>
+        <w:widowControl w:val="0"/>
+        <w:suppressLineNumbers w:val="0"/>
+        <w:spacing w:before="0" w:beforeAutospacing="0" w:after="0" w:afterAutospacing="0"/>
+        <w:ind w:left="0" w:right="0"/>
+        <w:jc w:val="both"/>
+      </w:pPr>
+    </w:p>
+    <w:p>
+      <w:pPr>
+        <w:keepNext w:val="0"/>
+        <w:keepLines w:val="0"/>
+        <w:widowControl w:val="0"/>
+        <w:suppressLineNumbers w:val="0"/>
+        <w:spacing w:before="0" w:beforeAutospacing="0" w:after="0" w:afterAutospacing="0"/>
+        <w:ind w:left="0" w:right="0"/>
+        <w:jc w:val="both"/>
+      </w:pPr>
+      <w:r>
+        <w:t>Change in .cpp file:</w:t>
+      </w:r>
+    </w:p>
+    <w:p>
+      <w:pPr>
+        <w:keepNext w:val="0"/>
+        <w:keepLines w:val="0"/>
+        <w:widowControl w:val="0"/>
+        <w:suppressLineNumbers w:val="0"/>
+        <w:spacing w:before="0" w:beforeAutospacing="0" w:after="0" w:afterAutospacing="0"/>
+        <w:ind w:left="0" w:right="0"/>
+        <w:jc w:val="both"/>
+      </w:pPr>
+      <w:r>
+        <w:t>Add a new light</w:t>
+      </w:r>
+    </w:p>
+    <w:p>
+      <w:pPr>
+        <w:keepNext w:val="0"/>
+        <w:keepLines w:val="0"/>
+        <w:widowControl w:val="0"/>
+        <w:suppressLineNumbers w:val="0"/>
+        <w:spacing w:before="0" w:beforeAutospacing="0" w:after="0" w:afterAutospacing="0"/>
+        <w:ind w:left="0" w:right="0"/>
+        <w:jc w:val="both"/>
+      </w:pPr>
+      <w:r>
+        <w:drawing>
+          <wp:inline distT="0" distB="0" distL="114300" distR="114300">
+            <wp:extent cx="3789680" cy="3028950"/>
+            <wp:effectExtent l="0" t="0" r="20320" b="19050"/>
+            <wp:docPr id="25" name="图片 5"/>
+            <wp:cNvGraphicFramePr>
+              <a:graphicFrameLocks xmlns:a="http://schemas.openxmlformats.org/drawingml/2006/main" noChangeAspect="1"/>
+            </wp:cNvGraphicFramePr>
+            <a:graphic xmlns:a="http://schemas.openxmlformats.org/drawingml/2006/main">
+              <a:graphicData uri="http://schemas.openxmlformats.org/drawingml/2006/picture">
+                <pic:pic xmlns:pic="http://schemas.openxmlformats.org/drawingml/2006/picture">
+                  <pic:nvPicPr>
+                    <pic:cNvPr id="25" name="图片 5"/>
+                    <pic:cNvPicPr>
+                      <a:picLocks noChangeAspect="1"/>
+                    </pic:cNvPicPr>
+                  </pic:nvPicPr>
+                  <pic:blipFill>
+                    <a:blip r:embed="rId28"/>
+                    <a:stretch>
+                      <a:fillRect/>
+                    </a:stretch>
+                  </pic:blipFill>
+                  <pic:spPr>
+                    <a:xfrm>
+                      <a:off x="0" y="0"/>
+                      <a:ext cx="3789680" cy="3028950"/>
+                    </a:xfrm>
+                    <a:prstGeom prst="rect">
+                      <a:avLst/>
+                    </a:prstGeom>
+                    <a:noFill/>
+                    <a:ln w="9525">
+                      <a:noFill/>
+                    </a:ln>
+                  </pic:spPr>
+                </pic:pic>
+              </a:graphicData>
+            </a:graphic>
+          </wp:inline>
+        </w:drawing>
+      </w:r>
+    </w:p>
+    <w:p>
+      <w:pPr>
+        <w:keepNext w:val="0"/>
+        <w:keepLines w:val="0"/>
+        <w:widowControl w:val="0"/>
+        <w:suppressLineNumbers w:val="0"/>
+        <w:spacing w:before="0" w:beforeAutospacing="0" w:after="0" w:afterAutospacing="0"/>
+        <w:ind w:left="0" w:right="0"/>
+        <w:jc w:val="both"/>
+        <w:rPr>
+          <w:rFonts w:hint="default"/>
+          <w:lang w:eastAsia="zh-Hans"/>
+        </w:rPr>
+      </w:pPr>
+    </w:p>
+    <w:p>
+      <w:pPr>
+        <w:keepNext w:val="0"/>
+        <w:keepLines w:val="0"/>
+        <w:widowControl w:val="0"/>
+        <w:suppressLineNumbers w:val="0"/>
+        <w:spacing w:before="0" w:beforeAutospacing="0" w:after="0" w:afterAutospacing="0"/>
+        <w:ind w:left="0" w:right="0"/>
+        <w:jc w:val="both"/>
+        <w:rPr>
+          <w:rFonts w:hint="default"/>
+          <w:lang w:eastAsia="zh-Hans"/>
+        </w:rPr>
+      </w:pPr>
+      <w:r>
+        <w:rPr>
+          <w:rFonts w:hint="default"/>
+          <w:lang w:eastAsia="zh-Hans"/>
+        </w:rPr>
+        <w:t>Part J</w:t>
+      </w:r>
+    </w:p>
+    <w:p>
+      <w:pPr>
+        <w:keepNext w:val="0"/>
+        <w:keepLines w:val="0"/>
+        <w:widowControl w:val="0"/>
+        <w:suppressLineNumbers w:val="0"/>
+        <w:spacing w:before="0" w:beforeAutospacing="0" w:after="0" w:afterAutospacing="0"/>
+        <w:ind w:left="0" w:right="0"/>
+        <w:jc w:val="both"/>
+        <w:rPr>
+          <w:rFonts w:hint="default"/>
+          <w:lang w:eastAsia="zh-Hans"/>
+        </w:rPr>
+      </w:pPr>
+    </w:p>
+    <w:p>
+      <w:pPr>
+        <w:keepNext w:val="0"/>
+        <w:keepLines w:val="0"/>
+        <w:widowControl w:val="0"/>
+        <w:suppressLineNumbers w:val="0"/>
+        <w:spacing w:before="0" w:beforeAutospacing="0" w:after="0" w:afterAutospacing="0"/>
+        <w:ind w:left="0" w:right="0"/>
+        <w:jc w:val="both"/>
+        <w:rPr>
+          <w:rFonts w:hint="default"/>
+          <w:lang w:eastAsia="zh-Hans"/>
+        </w:rPr>
+      </w:pPr>
+    </w:p>
+    <w:p>
+      <w:pPr>
+        <w:keepNext w:val="0"/>
+        <w:keepLines w:val="0"/>
+        <w:widowControl w:val="0"/>
+        <w:suppressLineNumbers w:val="0"/>
+        <w:spacing w:before="0" w:beforeAutospacing="0" w:after="0" w:afterAutospacing="0"/>
+        <w:ind w:left="0" w:right="0"/>
+        <w:jc w:val="both"/>
+        <w:rPr>
+          <w:rFonts w:hint="default"/>
+          <w:lang w:eastAsia="zh-Hans"/>
+        </w:rPr>
+      </w:pPr>
     </w:p>
     <w:p>
       <w:pPr>
@@ -2527,14 +3314,14 @@
         <w:jc w:val="both"/>
         <w:rPr>
           <w:rFonts w:hint="eastAsia"/>
-          <w:color w:val="FFFFFF"/>
-          <w:lang w:eastAsia="zh-Hans"/>
-        </w:rPr>
-      </w:pPr>
-      <w:r>
-        <w:rPr>
-          <w:rFonts w:hint="eastAsia"/>
-          <w:color w:val="FFFFFF"/>
+          <w:color w:val="0000FF"/>
+          <w:lang w:eastAsia="zh-Hans"/>
+        </w:rPr>
+      </w:pPr>
+      <w:r>
+        <w:rPr>
+          <w:rFonts w:hint="eastAsia"/>
+          <w:color w:val="0000FF"/>
           <w:lang w:eastAsia="zh-Hans"/>
         </w:rPr>
         <w:fldChar w:fldCharType="begin"/>
@@ -2542,7 +3329,7 @@
       <w:r>
         <w:rPr>
           <w:rFonts w:hint="eastAsia"/>
-          <w:color w:val="FFFFFF"/>
+          <w:color w:val="0000FF"/>
           <w:lang w:eastAsia="zh-Hans"/>
         </w:rPr>
         <w:instrText xml:space="preserve"> HYPERLINK "https://en.wikibooks.org/wiki/GLSL_Programming/GLUT/Specular_Highlights" </w:instrText>
@@ -2550,7 +3337,7 @@
       <w:r>
         <w:rPr>
           <w:rFonts w:hint="eastAsia"/>
-          <w:color w:val="FFFFFF"/>
+          <w:color w:val="0000FF"/>
           <w:lang w:eastAsia="zh-Hans"/>
         </w:rPr>
         <w:fldChar w:fldCharType="separate"/>
@@ -2559,7 +3346,7 @@
         <w:rPr>
           <w:rStyle w:val="6"/>
           <w:rFonts w:hint="eastAsia"/>
-          <w:color w:val="FFFFFF"/>
+          <w:color w:val="0000FF"/>
           <w:lang w:eastAsia="zh-Hans"/>
         </w:rPr>
         <w:t>https://en.wikibooks.org/wiki/GLSL_Programming/GLUT/Specular_Highlights</w:t>
@@ -2567,7 +3354,7 @@
       <w:r>
         <w:rPr>
           <w:rFonts w:hint="eastAsia"/>
-          <w:color w:val="FFFFFF"/>
+          <w:color w:val="0000FF"/>
           <w:lang w:eastAsia="zh-Hans"/>
         </w:rPr>
         <w:fldChar w:fldCharType="end"/>
@@ -2634,14 +3421,14 @@
         <w:jc w:val="both"/>
         <w:rPr>
           <w:rFonts w:hint="eastAsia"/>
-          <w:color w:val="auto"/>
-          <w:lang w:eastAsia="zh-Hans"/>
-        </w:rPr>
-      </w:pPr>
-      <w:r>
-        <w:rPr>
-          <w:rFonts w:hint="eastAsia"/>
-          <w:color w:val="auto"/>
+          <w:color w:val="0000FF"/>
+          <w:lang w:eastAsia="zh-Hans"/>
+        </w:rPr>
+      </w:pPr>
+      <w:r>
+        <w:rPr>
+          <w:rFonts w:hint="eastAsia"/>
+          <w:color w:val="0000FF"/>
           <w:lang w:eastAsia="zh-Hans"/>
         </w:rPr>
         <w:fldChar w:fldCharType="begin"/>
@@ -2649,7 +3436,7 @@
       <w:r>
         <w:rPr>
           <w:rFonts w:hint="eastAsia"/>
-          <w:color w:val="auto"/>
+          <w:color w:val="0000FF"/>
           <w:lang w:eastAsia="zh-Hans"/>
         </w:rPr>
         <w:instrText xml:space="preserve"> HYPERLINK "https://www.tug.org/pracjourn/2007-4/walden/color.pdf" </w:instrText>
@@ -2657,7 +3444,7 @@
       <w:r>
         <w:rPr>
           <w:rFonts w:hint="eastAsia"/>
-          <w:color w:val="auto"/>
+          <w:color w:val="0000FF"/>
           <w:lang w:eastAsia="zh-Hans"/>
         </w:rPr>
         <w:fldChar w:fldCharType="separate"/>
@@ -2666,6 +3453,7 @@
         <w:rPr>
           <w:rStyle w:val="6"/>
           <w:rFonts w:hint="eastAsia"/>
+          <w:color w:val="0000FF"/>
           <w:lang w:eastAsia="zh-Hans"/>
         </w:rPr>
         <w:t>https://www.tug.org/pracjourn/2007-4/walden/color.pdf</w:t>
@@ -2673,7 +3461,7 @@
       <w:r>
         <w:rPr>
           <w:rFonts w:hint="eastAsia"/>
-          <w:color w:val="auto"/>
+          <w:color w:val="0000FF"/>
           <w:lang w:eastAsia="zh-Hans"/>
         </w:rPr>
         <w:fldChar w:fldCharType="end"/>
@@ -2704,6 +3492,34 @@
         <w:keepLines w:val="0"/>
         <w:widowControl w:val="0"/>
         <w:numPr>
+          <w:ilvl w:val="0"/>
+          <w:numId w:val="2"/>
+        </w:numPr>
+        <w:suppressLineNumbers w:val="0"/>
+        <w:spacing w:before="0" w:beforeAutospacing="0" w:after="0" w:afterAutospacing="0"/>
+        <w:ind w:right="0" w:rightChars="0"/>
+        <w:jc w:val="both"/>
+        <w:rPr>
+          <w:rFonts w:hint="default"/>
+          <w:color w:val="auto"/>
+          <w:lang w:eastAsia="zh-Hans"/>
+        </w:rPr>
+      </w:pPr>
+      <w:r>
+        <w:rPr>
+          <w:rFonts w:hint="default"/>
+          <w:color w:val="auto"/>
+          <w:lang w:eastAsia="zh-Hans"/>
+        </w:rPr>
+        <w:t>Diffuse and Specular Light (For part I)</w:t>
+      </w:r>
+    </w:p>
+    <w:p>
+      <w:pPr>
+        <w:keepNext w:val="0"/>
+        <w:keepLines w:val="0"/>
+        <w:widowControl w:val="0"/>
+        <w:numPr>
           <w:numId w:val="0"/>
         </w:numPr>
         <w:suppressLineNumbers w:val="0"/>
@@ -2712,17 +3528,1059 @@
         <w:jc w:val="both"/>
         <w:rPr>
           <w:rFonts w:hint="eastAsia"/>
+          <w:color w:val="0000FF"/>
+          <w:lang w:eastAsia="zh-Hans"/>
+        </w:rPr>
+      </w:pPr>
+      <w:r>
+        <w:rPr>
+          <w:rFonts w:hint="eastAsia"/>
+          <w:color w:val="0000FF"/>
+          <w:lang w:eastAsia="zh-Hans"/>
+        </w:rPr>
+        <w:fldChar w:fldCharType="begin"/>
+      </w:r>
+      <w:r>
+        <w:rPr>
+          <w:rFonts w:hint="eastAsia"/>
+          <w:color w:val="0000FF"/>
+          <w:lang w:eastAsia="zh-Hans"/>
+        </w:rPr>
+        <w:instrText xml:space="preserve"> HYPERLINK "http://www.c-jump.com/bcc/common/Talk3/OpenGL/Wk06_light/Wk06_light.html#W01_0010_directional_lights" </w:instrText>
+      </w:r>
+      <w:r>
+        <w:rPr>
+          <w:rFonts w:hint="eastAsia"/>
+          <w:color w:val="0000FF"/>
+          <w:lang w:eastAsia="zh-Hans"/>
+        </w:rPr>
+        <w:fldChar w:fldCharType="separate"/>
+      </w:r>
+      <w:r>
+        <w:rPr>
+          <w:rStyle w:val="6"/>
+          <w:rFonts w:hint="eastAsia"/>
+          <w:color w:val="0000FF"/>
+          <w:lang w:eastAsia="zh-Hans"/>
+        </w:rPr>
+        <w:t>http://www.c-jump.com/bcc/common/Talk3/OpenGL/Wk06_light/Wk06_light.html#W01_0010_directional_lights</w:t>
+      </w:r>
+      <w:r>
+        <w:rPr>
+          <w:rFonts w:hint="eastAsia"/>
+          <w:color w:val="0000FF"/>
+          <w:lang w:eastAsia="zh-Hans"/>
+        </w:rPr>
+        <w:fldChar w:fldCharType="end"/>
+      </w:r>
+    </w:p>
+    <w:p>
+      <w:pPr>
+        <w:keepNext w:val="0"/>
+        <w:keepLines w:val="0"/>
+        <w:widowControl w:val="0"/>
+        <w:numPr>
+          <w:numId w:val="0"/>
+        </w:numPr>
+        <w:suppressLineNumbers w:val="0"/>
+        <w:spacing w:before="0" w:beforeAutospacing="0" w:after="0" w:afterAutospacing="0"/>
+        <w:ind w:right="0" w:rightChars="0"/>
+        <w:jc w:val="both"/>
+        <w:rPr>
+          <w:rFonts w:hint="eastAsia"/>
           <w:color w:val="auto"/>
           <w:lang w:eastAsia="zh-Hans"/>
         </w:rPr>
       </w:pPr>
-      <w:r>
+    </w:p>
+    <w:p>
+      <w:pPr>
+        <w:keepNext w:val="0"/>
+        <w:keepLines w:val="0"/>
+        <w:widowControl w:val="0"/>
+        <w:numPr>
+          <w:ilvl w:val="0"/>
+          <w:numId w:val="2"/>
+        </w:numPr>
+        <w:suppressLineNumbers w:val="0"/>
+        <w:spacing w:before="0" w:beforeAutospacing="0" w:after="0" w:afterAutospacing="0"/>
+        <w:ind w:right="0" w:rightChars="0"/>
+        <w:jc w:val="both"/>
         <w:rPr>
           <w:rFonts w:hint="default"/>
           <w:color w:val="auto"/>
           <w:lang w:eastAsia="zh-Hans"/>
         </w:rPr>
-        <w:t>4.</w:t>
+      </w:pPr>
+      <w:r>
+        <w:rPr>
+          <w:rFonts w:hint="default"/>
+          <w:color w:val="auto"/>
+          <w:lang w:eastAsia="zh-Hans"/>
+        </w:rPr>
+        <w:t>Phong reflection model (For part I)</w:t>
+      </w:r>
+    </w:p>
+    <w:p>
+      <w:pPr>
+        <w:keepNext w:val="0"/>
+        <w:keepLines w:val="0"/>
+        <w:widowControl w:val="0"/>
+        <w:numPr>
+          <w:numId w:val="0"/>
+        </w:numPr>
+        <w:suppressLineNumbers w:val="0"/>
+        <w:spacing w:before="0" w:beforeAutospacing="0" w:after="0" w:afterAutospacing="0"/>
+        <w:ind w:right="0" w:rightChars="0"/>
+        <w:jc w:val="both"/>
+        <w:rPr>
+          <w:rFonts w:hint="eastAsia"/>
+          <w:color w:val="0000FF"/>
+          <w:lang w:eastAsia="zh-Hans"/>
+        </w:rPr>
+      </w:pPr>
+      <w:r>
+        <w:rPr>
+          <w:rFonts w:hint="eastAsia"/>
+          <w:color w:val="0000FF"/>
+          <w:lang w:eastAsia="zh-Hans"/>
+        </w:rPr>
+        <w:fldChar w:fldCharType="begin"/>
+      </w:r>
+      <w:r>
+        <w:rPr>
+          <w:rFonts w:hint="eastAsia"/>
+          <w:color w:val="0000FF"/>
+          <w:lang w:eastAsia="zh-Hans"/>
+        </w:rPr>
+        <w:instrText xml:space="preserve"> HYPERLINK "https://en.wikipedia.org/wiki/Phong_reflection_model" </w:instrText>
+      </w:r>
+      <w:r>
+        <w:rPr>
+          <w:rFonts w:hint="eastAsia"/>
+          <w:color w:val="0000FF"/>
+          <w:lang w:eastAsia="zh-Hans"/>
+        </w:rPr>
+        <w:fldChar w:fldCharType="separate"/>
+      </w:r>
+      <w:r>
+        <w:rPr>
+          <w:rStyle w:val="6"/>
+          <w:rFonts w:hint="eastAsia"/>
+          <w:color w:val="0000FF"/>
+          <w:lang w:eastAsia="zh-Hans"/>
+        </w:rPr>
+        <w:t>https://en.wikipedia.org/wiki/Phong_reflection_model</w:t>
+      </w:r>
+      <w:r>
+        <w:rPr>
+          <w:rFonts w:hint="eastAsia"/>
+          <w:color w:val="0000FF"/>
+          <w:lang w:eastAsia="zh-Hans"/>
+        </w:rPr>
+        <w:fldChar w:fldCharType="end"/>
+      </w:r>
+    </w:p>
+    <w:p>
+      <w:pPr>
+        <w:keepNext w:val="0"/>
+        <w:keepLines w:val="0"/>
+        <w:widowControl w:val="0"/>
+        <w:numPr>
+          <w:numId w:val="0"/>
+        </w:numPr>
+        <w:suppressLineNumbers w:val="0"/>
+        <w:spacing w:before="0" w:beforeAutospacing="0" w:after="0" w:afterAutospacing="0"/>
+        <w:ind w:right="0" w:rightChars="0"/>
+        <w:jc w:val="both"/>
+        <w:rPr>
+          <w:rFonts w:hint="eastAsia"/>
+          <w:color w:val="auto"/>
+          <w:lang w:eastAsia="zh-Hans"/>
+        </w:rPr>
+      </w:pPr>
+    </w:p>
+    <w:p>
+      <w:pPr>
+        <w:keepNext w:val="0"/>
+        <w:keepLines w:val="0"/>
+        <w:widowControl w:val="0"/>
+        <w:numPr>
+          <w:ilvl w:val="0"/>
+          <w:numId w:val="2"/>
+        </w:numPr>
+        <w:suppressLineNumbers w:val="0"/>
+        <w:spacing w:before="0" w:beforeAutospacing="0" w:after="0" w:afterAutospacing="0"/>
+        <w:ind w:right="0" w:rightChars="0"/>
+        <w:jc w:val="both"/>
+        <w:rPr>
+          <w:rFonts w:hint="default"/>
+          <w:color w:val="auto"/>
+          <w:lang w:eastAsia="zh-Hans"/>
+        </w:rPr>
+      </w:pPr>
+      <w:r>
+        <w:rPr>
+          <w:rFonts w:hint="default"/>
+          <w:color w:val="auto"/>
+          <w:lang w:eastAsia="zh-Hans"/>
+        </w:rPr>
+        <w:t>Ambient lighting (For part I)</w:t>
+      </w:r>
+    </w:p>
+    <w:p>
+      <w:pPr>
+        <w:keepNext w:val="0"/>
+        <w:keepLines w:val="0"/>
+        <w:widowControl w:val="0"/>
+        <w:numPr>
+          <w:numId w:val="0"/>
+        </w:numPr>
+        <w:suppressLineNumbers w:val="0"/>
+        <w:spacing w:before="0" w:beforeAutospacing="0" w:after="0" w:afterAutospacing="0"/>
+        <w:ind w:right="0" w:rightChars="0"/>
+        <w:jc w:val="both"/>
+        <w:rPr>
+          <w:rFonts w:hint="eastAsia"/>
+          <w:color w:val="0000FF"/>
+          <w:lang w:eastAsia="zh-Hans"/>
+        </w:rPr>
+      </w:pPr>
+      <w:r>
+        <w:rPr>
+          <w:rFonts w:hint="eastAsia"/>
+          <w:color w:val="0000FF"/>
+          <w:lang w:eastAsia="zh-Hans"/>
+        </w:rPr>
+        <w:fldChar w:fldCharType="begin"/>
+      </w:r>
+      <w:r>
+        <w:rPr>
+          <w:rFonts w:hint="eastAsia"/>
+          <w:color w:val="0000FF"/>
+          <w:lang w:eastAsia="zh-Hans"/>
+        </w:rPr>
+        <w:instrText xml:space="preserve"> HYPERLINK "http://ogldev.atspace.co.uk/www/tutorial17/tutorial17.html" </w:instrText>
+      </w:r>
+      <w:r>
+        <w:rPr>
+          <w:rFonts w:hint="eastAsia"/>
+          <w:color w:val="0000FF"/>
+          <w:lang w:eastAsia="zh-Hans"/>
+        </w:rPr>
+        <w:fldChar w:fldCharType="separate"/>
+      </w:r>
+      <w:r>
+        <w:rPr>
+          <w:rStyle w:val="6"/>
+          <w:rFonts w:hint="eastAsia"/>
+          <w:color w:val="0000FF"/>
+          <w:lang w:eastAsia="zh-Hans"/>
+        </w:rPr>
+        <w:t>http://ogldev.atspace.co.uk/www/tutorial17/tutorial17.html</w:t>
+      </w:r>
+      <w:r>
+        <w:rPr>
+          <w:rFonts w:hint="eastAsia"/>
+          <w:color w:val="0000FF"/>
+          <w:lang w:eastAsia="zh-Hans"/>
+        </w:rPr>
+        <w:fldChar w:fldCharType="end"/>
+      </w:r>
+    </w:p>
+    <w:p>
+      <w:pPr>
+        <w:keepNext w:val="0"/>
+        <w:keepLines w:val="0"/>
+        <w:widowControl w:val="0"/>
+        <w:numPr>
+          <w:numId w:val="0"/>
+        </w:numPr>
+        <w:suppressLineNumbers w:val="0"/>
+        <w:spacing w:before="0" w:beforeAutospacing="0" w:after="0" w:afterAutospacing="0"/>
+        <w:ind w:right="0" w:rightChars="0"/>
+        <w:jc w:val="both"/>
+        <w:rPr>
+          <w:rFonts w:hint="eastAsia"/>
+          <w:color w:val="auto"/>
+          <w:lang w:eastAsia="zh-Hans"/>
+        </w:rPr>
+      </w:pPr>
+    </w:p>
+    <w:p>
+      <w:pPr>
+        <w:keepNext w:val="0"/>
+        <w:keepLines w:val="0"/>
+        <w:widowControl w:val="0"/>
+        <w:numPr>
+          <w:ilvl w:val="0"/>
+          <w:numId w:val="2"/>
+        </w:numPr>
+        <w:suppressLineNumbers w:val="0"/>
+        <w:spacing w:before="0" w:beforeAutospacing="0" w:after="0" w:afterAutospacing="0"/>
+        <w:ind w:right="0" w:rightChars="0"/>
+        <w:jc w:val="both"/>
+        <w:rPr>
+          <w:rFonts w:hint="default"/>
+          <w:color w:val="auto"/>
+          <w:lang w:eastAsia="zh-Hans"/>
+        </w:rPr>
+      </w:pPr>
+      <w:r>
+        <w:rPr>
+          <w:rFonts w:hint="default"/>
+          <w:color w:val="auto"/>
+          <w:lang w:eastAsia="zh-Hans"/>
+        </w:rPr>
+        <w:t>Diffuse Lighting (For part I)</w:t>
+      </w:r>
+    </w:p>
+    <w:p>
+      <w:pPr>
+        <w:keepNext w:val="0"/>
+        <w:keepLines w:val="0"/>
+        <w:widowControl w:val="0"/>
+        <w:numPr>
+          <w:numId w:val="0"/>
+        </w:numPr>
+        <w:suppressLineNumbers w:val="0"/>
+        <w:spacing w:before="0" w:beforeAutospacing="0" w:after="0" w:afterAutospacing="0"/>
+        <w:ind w:right="0" w:rightChars="0"/>
+        <w:jc w:val="both"/>
+        <w:rPr>
+          <w:rFonts w:hint="default"/>
+          <w:color w:val="0000FF"/>
+          <w:lang w:eastAsia="zh-Hans"/>
+        </w:rPr>
+      </w:pPr>
+      <w:r>
+        <w:rPr>
+          <w:rFonts w:hint="default"/>
+          <w:color w:val="0000FF"/>
+          <w:lang w:eastAsia="zh-Hans"/>
+        </w:rPr>
+        <w:fldChar w:fldCharType="begin"/>
+      </w:r>
+      <w:r>
+        <w:rPr>
+          <w:rFonts w:hint="default"/>
+          <w:color w:val="0000FF"/>
+          <w:lang w:eastAsia="zh-Hans"/>
+        </w:rPr>
+        <w:instrText xml:space="preserve"> HYPERLINK "http://ogldev.atspace.co.uk/www/tutorial18/tutorial18.html" </w:instrText>
+      </w:r>
+      <w:r>
+        <w:rPr>
+          <w:rFonts w:hint="default"/>
+          <w:color w:val="0000FF"/>
+          <w:lang w:eastAsia="zh-Hans"/>
+        </w:rPr>
+        <w:fldChar w:fldCharType="separate"/>
+      </w:r>
+      <w:r>
+        <w:rPr>
+          <w:rStyle w:val="6"/>
+          <w:rFonts w:hint="default"/>
+          <w:color w:val="0000FF"/>
+          <w:lang w:eastAsia="zh-Hans"/>
+        </w:rPr>
+        <w:t>http://ogldev.atspace.co.uk/www/tutorial18/tutorial18.html</w:t>
+      </w:r>
+      <w:r>
+        <w:rPr>
+          <w:rFonts w:hint="default"/>
+          <w:color w:val="0000FF"/>
+          <w:lang w:eastAsia="zh-Hans"/>
+        </w:rPr>
+        <w:fldChar w:fldCharType="end"/>
+      </w:r>
+    </w:p>
+    <w:p>
+      <w:pPr>
+        <w:keepNext w:val="0"/>
+        <w:keepLines w:val="0"/>
+        <w:widowControl w:val="0"/>
+        <w:numPr>
+          <w:numId w:val="0"/>
+        </w:numPr>
+        <w:suppressLineNumbers w:val="0"/>
+        <w:spacing w:before="0" w:beforeAutospacing="0" w:after="0" w:afterAutospacing="0"/>
+        <w:ind w:right="0" w:rightChars="0"/>
+        <w:jc w:val="both"/>
+        <w:rPr>
+          <w:rFonts w:hint="default"/>
+          <w:color w:val="auto"/>
+          <w:lang w:eastAsia="zh-Hans"/>
+        </w:rPr>
+      </w:pPr>
+    </w:p>
+    <w:p>
+      <w:pPr>
+        <w:keepNext w:val="0"/>
+        <w:keepLines w:val="0"/>
+        <w:widowControl w:val="0"/>
+        <w:numPr>
+          <w:ilvl w:val="0"/>
+          <w:numId w:val="2"/>
+        </w:numPr>
+        <w:suppressLineNumbers w:val="0"/>
+        <w:spacing w:before="0" w:beforeAutospacing="0" w:after="0" w:afterAutospacing="0"/>
+        <w:ind w:right="0" w:rightChars="0"/>
+        <w:jc w:val="both"/>
+        <w:rPr>
+          <w:rFonts w:hint="default"/>
+          <w:color w:val="auto"/>
+          <w:lang w:eastAsia="zh-Hans"/>
+        </w:rPr>
+      </w:pPr>
+      <w:r>
+        <w:rPr>
+          <w:rFonts w:hint="default"/>
+          <w:color w:val="auto"/>
+          <w:lang w:eastAsia="zh-Hans"/>
+        </w:rPr>
+        <w:t>Specular Lighting (For part I)</w:t>
+      </w:r>
+    </w:p>
+    <w:p>
+      <w:pPr>
+        <w:keepNext w:val="0"/>
+        <w:keepLines w:val="0"/>
+        <w:widowControl w:val="0"/>
+        <w:numPr>
+          <w:numId w:val="0"/>
+        </w:numPr>
+        <w:suppressLineNumbers w:val="0"/>
+        <w:spacing w:before="0" w:beforeAutospacing="0" w:after="0" w:afterAutospacing="0"/>
+        <w:ind w:right="0" w:rightChars="0"/>
+        <w:jc w:val="both"/>
+        <w:rPr>
+          <w:rFonts w:hint="eastAsia"/>
+          <w:color w:val="0000FF"/>
+          <w:lang w:eastAsia="zh-Hans"/>
+        </w:rPr>
+      </w:pPr>
+      <w:r>
+        <w:rPr>
+          <w:rFonts w:hint="eastAsia"/>
+          <w:color w:val="0000FF"/>
+          <w:lang w:eastAsia="zh-Hans"/>
+        </w:rPr>
+        <w:fldChar w:fldCharType="begin"/>
+      </w:r>
+      <w:r>
+        <w:rPr>
+          <w:rFonts w:hint="eastAsia"/>
+          <w:color w:val="0000FF"/>
+          <w:lang w:eastAsia="zh-Hans"/>
+        </w:rPr>
+        <w:instrText xml:space="preserve"> HYPERLINK "http://ogldev.atspace.co.uk/www/tutorial19/tutorial19.html" </w:instrText>
+      </w:r>
+      <w:r>
+        <w:rPr>
+          <w:rFonts w:hint="eastAsia"/>
+          <w:color w:val="0000FF"/>
+          <w:lang w:eastAsia="zh-Hans"/>
+        </w:rPr>
+        <w:fldChar w:fldCharType="separate"/>
+      </w:r>
+      <w:r>
+        <w:rPr>
+          <w:rStyle w:val="6"/>
+          <w:rFonts w:hint="eastAsia"/>
+          <w:color w:val="0000FF"/>
+          <w:lang w:eastAsia="zh-Hans"/>
+        </w:rPr>
+        <w:t>http://ogldev.atspace.co.uk/www/tutorial19/tutorial19.html</w:t>
+      </w:r>
+      <w:r>
+        <w:rPr>
+          <w:rFonts w:hint="eastAsia"/>
+          <w:color w:val="0000FF"/>
+          <w:lang w:eastAsia="zh-Hans"/>
+        </w:rPr>
+        <w:fldChar w:fldCharType="end"/>
+      </w:r>
+    </w:p>
+    <w:p>
+      <w:pPr>
+        <w:keepNext w:val="0"/>
+        <w:keepLines w:val="0"/>
+        <w:widowControl w:val="0"/>
+        <w:numPr>
+          <w:numId w:val="0"/>
+        </w:numPr>
+        <w:suppressLineNumbers w:val="0"/>
+        <w:spacing w:before="0" w:beforeAutospacing="0" w:after="0" w:afterAutospacing="0"/>
+        <w:ind w:right="0" w:rightChars="0"/>
+        <w:jc w:val="both"/>
+        <w:rPr>
+          <w:rFonts w:hint="eastAsia"/>
+          <w:color w:val="auto"/>
+          <w:lang w:eastAsia="zh-Hans"/>
+        </w:rPr>
+      </w:pPr>
+    </w:p>
+    <w:p>
+      <w:pPr>
+        <w:keepNext w:val="0"/>
+        <w:keepLines w:val="0"/>
+        <w:widowControl w:val="0"/>
+        <w:numPr>
+          <w:ilvl w:val="0"/>
+          <w:numId w:val="2"/>
+        </w:numPr>
+        <w:suppressLineNumbers w:val="0"/>
+        <w:spacing w:before="0" w:beforeAutospacing="0" w:after="0" w:afterAutospacing="0"/>
+        <w:ind w:right="0" w:rightChars="0"/>
+        <w:jc w:val="both"/>
+        <w:rPr>
+          <w:rFonts w:hint="default"/>
+          <w:color w:val="auto"/>
+          <w:lang w:eastAsia="zh-Hans"/>
+        </w:rPr>
+      </w:pPr>
+      <w:r>
+        <w:rPr>
+          <w:rFonts w:hint="default"/>
+          <w:color w:val="auto"/>
+          <w:lang w:eastAsia="zh-Hans"/>
+        </w:rPr>
+        <w:t>Lighting (For part I)</w:t>
+      </w:r>
+    </w:p>
+    <w:p>
+      <w:pPr>
+        <w:keepNext w:val="0"/>
+        <w:keepLines w:val="0"/>
+        <w:widowControl w:val="0"/>
+        <w:numPr>
+          <w:numId w:val="0"/>
+        </w:numPr>
+        <w:suppressLineNumbers w:val="0"/>
+        <w:spacing w:before="0" w:beforeAutospacing="0" w:after="0" w:afterAutospacing="0"/>
+        <w:ind w:right="0" w:rightChars="0"/>
+        <w:jc w:val="both"/>
+        <w:rPr>
+          <w:rFonts w:hint="eastAsia"/>
+          <w:color w:val="0000FF"/>
+          <w:lang w:eastAsia="zh-Hans"/>
+        </w:rPr>
+      </w:pPr>
+      <w:r>
+        <w:rPr>
+          <w:rFonts w:hint="eastAsia"/>
+          <w:color w:val="0000FF"/>
+          <w:lang w:eastAsia="zh-Hans"/>
+        </w:rPr>
+        <w:fldChar w:fldCharType="begin"/>
+      </w:r>
+      <w:r>
+        <w:rPr>
+          <w:rFonts w:hint="eastAsia"/>
+          <w:color w:val="0000FF"/>
+          <w:lang w:eastAsia="zh-Hans"/>
+        </w:rPr>
+        <w:instrText xml:space="preserve"> HYPERLINK "https://learnopengl.com/Lighting/Basic-Lighting" </w:instrText>
+      </w:r>
+      <w:r>
+        <w:rPr>
+          <w:rFonts w:hint="eastAsia"/>
+          <w:color w:val="0000FF"/>
+          <w:lang w:eastAsia="zh-Hans"/>
+        </w:rPr>
+        <w:fldChar w:fldCharType="separate"/>
+      </w:r>
+      <w:r>
+        <w:rPr>
+          <w:rStyle w:val="6"/>
+          <w:rFonts w:hint="eastAsia"/>
+          <w:color w:val="0000FF"/>
+          <w:lang w:eastAsia="zh-Hans"/>
+        </w:rPr>
+        <w:t>https://learnopengl.com/Lighting/Basic-Lighting</w:t>
+      </w:r>
+      <w:r>
+        <w:rPr>
+          <w:rFonts w:hint="eastAsia"/>
+          <w:color w:val="0000FF"/>
+          <w:lang w:eastAsia="zh-Hans"/>
+        </w:rPr>
+        <w:fldChar w:fldCharType="end"/>
+      </w:r>
+    </w:p>
+    <w:p>
+      <w:pPr>
+        <w:keepNext w:val="0"/>
+        <w:keepLines w:val="0"/>
+        <w:widowControl w:val="0"/>
+        <w:numPr>
+          <w:numId w:val="0"/>
+        </w:numPr>
+        <w:suppressLineNumbers w:val="0"/>
+        <w:spacing w:before="0" w:beforeAutospacing="0" w:after="0" w:afterAutospacing="0"/>
+        <w:ind w:right="0" w:rightChars="0"/>
+        <w:jc w:val="both"/>
+        <w:rPr>
+          <w:rFonts w:hint="eastAsia"/>
+          <w:color w:val="auto"/>
+          <w:lang w:eastAsia="zh-Hans"/>
+        </w:rPr>
+      </w:pPr>
+    </w:p>
+    <w:p>
+      <w:pPr>
+        <w:keepNext w:val="0"/>
+        <w:keepLines w:val="0"/>
+        <w:widowControl w:val="0"/>
+        <w:numPr>
+          <w:numId w:val="0"/>
+        </w:numPr>
+        <w:suppressLineNumbers w:val="0"/>
+        <w:spacing w:before="0" w:beforeAutospacing="0" w:after="0" w:afterAutospacing="0"/>
+        <w:ind w:right="0" w:rightChars="0"/>
+        <w:jc w:val="both"/>
+        <w:rPr>
+          <w:rFonts w:hint="default"/>
+          <w:color w:val="auto"/>
+          <w:lang w:eastAsia="zh-Hans"/>
+        </w:rPr>
+      </w:pPr>
+      <w:r>
+        <w:rPr>
+          <w:rFonts w:hint="default"/>
+          <w:color w:val="auto"/>
+          <w:lang w:eastAsia="zh-Hans"/>
+        </w:rPr>
+        <w:t>10. Phong lighting: add specular lighting separately or with ambient and diffuse?</w:t>
+      </w:r>
+    </w:p>
+    <w:p>
+      <w:pPr>
+        <w:keepNext w:val="0"/>
+        <w:keepLines w:val="0"/>
+        <w:widowControl w:val="0"/>
+        <w:numPr>
+          <w:numId w:val="0"/>
+        </w:numPr>
+        <w:suppressLineNumbers w:val="0"/>
+        <w:spacing w:before="0" w:beforeAutospacing="0" w:after="0" w:afterAutospacing="0"/>
+        <w:ind w:right="0" w:rightChars="0"/>
+        <w:jc w:val="both"/>
+        <w:rPr>
+          <w:rFonts w:hint="eastAsia"/>
+          <w:color w:val="0000FF"/>
+          <w:lang w:eastAsia="zh-Hans"/>
+        </w:rPr>
+      </w:pPr>
+      <w:r>
+        <w:rPr>
+          <w:rFonts w:hint="eastAsia"/>
+          <w:color w:val="0000FF"/>
+          <w:lang w:eastAsia="zh-Hans"/>
+        </w:rPr>
+        <w:fldChar w:fldCharType="begin"/>
+      </w:r>
+      <w:r>
+        <w:rPr>
+          <w:rFonts w:hint="eastAsia"/>
+          <w:color w:val="0000FF"/>
+          <w:lang w:eastAsia="zh-Hans"/>
+        </w:rPr>
+        <w:instrText xml:space="preserve"> HYPERLINK "https://stackoverflow.com/questions/48160165/phong-lighting-add-specular-lighting-separately-or-with-ambient-and-diffuse" </w:instrText>
+      </w:r>
+      <w:r>
+        <w:rPr>
+          <w:rFonts w:hint="eastAsia"/>
+          <w:color w:val="0000FF"/>
+          <w:lang w:eastAsia="zh-Hans"/>
+        </w:rPr>
+        <w:fldChar w:fldCharType="separate"/>
+      </w:r>
+      <w:r>
+        <w:rPr>
+          <w:rStyle w:val="6"/>
+          <w:rFonts w:hint="eastAsia"/>
+          <w:color w:val="0000FF"/>
+          <w:lang w:eastAsia="zh-Hans"/>
+        </w:rPr>
+        <w:t>https://stackoverflow.com/questions/48160165/phong-lighting-add-specular-lighting-separately-or-with-ambient-and-diffuse</w:t>
+      </w:r>
+      <w:r>
+        <w:rPr>
+          <w:rFonts w:hint="eastAsia"/>
+          <w:color w:val="0000FF"/>
+          <w:lang w:eastAsia="zh-Hans"/>
+        </w:rPr>
+        <w:fldChar w:fldCharType="end"/>
+      </w:r>
+    </w:p>
+    <w:p>
+      <w:pPr>
+        <w:keepNext w:val="0"/>
+        <w:keepLines w:val="0"/>
+        <w:widowControl w:val="0"/>
+        <w:numPr>
+          <w:numId w:val="0"/>
+        </w:numPr>
+        <w:suppressLineNumbers w:val="0"/>
+        <w:spacing w:before="0" w:beforeAutospacing="0" w:after="0" w:afterAutospacing="0"/>
+        <w:ind w:right="0" w:rightChars="0"/>
+        <w:jc w:val="both"/>
+        <w:rPr>
+          <w:rFonts w:hint="eastAsia"/>
+          <w:color w:val="auto"/>
+          <w:lang w:eastAsia="zh-Hans"/>
+        </w:rPr>
+      </w:pPr>
+    </w:p>
+    <w:p>
+      <w:pPr>
+        <w:keepNext w:val="0"/>
+        <w:keepLines w:val="0"/>
+        <w:widowControl w:val="0"/>
+        <w:numPr>
+          <w:ilvl w:val="0"/>
+          <w:numId w:val="3"/>
+        </w:numPr>
+        <w:suppressLineNumbers w:val="0"/>
+        <w:spacing w:before="0" w:beforeAutospacing="0" w:after="0" w:afterAutospacing="0"/>
+        <w:ind w:right="0" w:rightChars="0"/>
+        <w:jc w:val="both"/>
+        <w:rPr>
+          <w:rFonts w:hint="default"/>
+          <w:color w:val="auto"/>
+          <w:lang w:eastAsia="zh-Hans"/>
+        </w:rPr>
+      </w:pPr>
+      <w:r>
+        <w:rPr>
+          <w:rFonts w:hint="default"/>
+          <w:color w:val="auto"/>
+          <w:lang w:eastAsia="zh-Hans"/>
+        </w:rPr>
+        <w:t>Use glutPostRedisplay( ) (For part J)</w:t>
+      </w:r>
+    </w:p>
+    <w:p>
+      <w:pPr>
+        <w:keepNext w:val="0"/>
+        <w:keepLines w:val="0"/>
+        <w:widowControl w:val="0"/>
+        <w:numPr>
+          <w:numId w:val="0"/>
+        </w:numPr>
+        <w:suppressLineNumbers w:val="0"/>
+        <w:spacing w:before="0" w:beforeAutospacing="0" w:after="0" w:afterAutospacing="0"/>
+        <w:ind w:right="0" w:rightChars="0"/>
+        <w:jc w:val="both"/>
+        <w:rPr>
+          <w:rFonts w:hint="eastAsia"/>
+          <w:color w:val="0000FF"/>
+          <w:lang w:eastAsia="zh-Hans"/>
+        </w:rPr>
+      </w:pPr>
+      <w:r>
+        <w:rPr>
+          <w:rFonts w:hint="eastAsia"/>
+          <w:color w:val="0000FF"/>
+          <w:lang w:eastAsia="zh-Hans"/>
+        </w:rPr>
+        <w:fldChar w:fldCharType="begin"/>
+      </w:r>
+      <w:r>
+        <w:rPr>
+          <w:rFonts w:hint="eastAsia"/>
+          <w:color w:val="0000FF"/>
+          <w:lang w:eastAsia="zh-Hans"/>
+        </w:rPr>
+        <w:instrText xml:space="preserve"> HYPERLINK "https://www.opengl.org/resources/libraries/glut/spec3/spec3.html" </w:instrText>
+      </w:r>
+      <w:r>
+        <w:rPr>
+          <w:rFonts w:hint="eastAsia"/>
+          <w:color w:val="0000FF"/>
+          <w:lang w:eastAsia="zh-Hans"/>
+        </w:rPr>
+        <w:fldChar w:fldCharType="separate"/>
+      </w:r>
+      <w:r>
+        <w:rPr>
+          <w:rStyle w:val="6"/>
+          <w:rFonts w:hint="eastAsia"/>
+          <w:color w:val="0000FF"/>
+          <w:lang w:eastAsia="zh-Hans"/>
+        </w:rPr>
+        <w:t>https://www.opengl.org/resources/libraries/glut/spec3/spec3.html</w:t>
+      </w:r>
+      <w:r>
+        <w:rPr>
+          <w:rFonts w:hint="eastAsia"/>
+          <w:color w:val="0000FF"/>
+          <w:lang w:eastAsia="zh-Hans"/>
+        </w:rPr>
+        <w:fldChar w:fldCharType="end"/>
+      </w:r>
+    </w:p>
+    <w:p>
+      <w:pPr>
+        <w:keepNext w:val="0"/>
+        <w:keepLines w:val="0"/>
+        <w:widowControl w:val="0"/>
+        <w:numPr>
+          <w:numId w:val="0"/>
+        </w:numPr>
+        <w:suppressLineNumbers w:val="0"/>
+        <w:spacing w:before="0" w:beforeAutospacing="0" w:after="0" w:afterAutospacing="0"/>
+        <w:ind w:right="0" w:rightChars="0"/>
+        <w:jc w:val="both"/>
+        <w:rPr>
+          <w:rFonts w:hint="eastAsia"/>
+          <w:color w:val="auto"/>
+          <w:lang w:eastAsia="zh-Hans"/>
+        </w:rPr>
+      </w:pPr>
+    </w:p>
+    <w:p>
+      <w:pPr>
+        <w:keepNext w:val="0"/>
+        <w:keepLines w:val="0"/>
+        <w:widowControl w:val="0"/>
+        <w:numPr>
+          <w:numId w:val="0"/>
+        </w:numPr>
+        <w:suppressLineNumbers w:val="0"/>
+        <w:spacing w:before="0" w:beforeAutospacing="0" w:after="0" w:afterAutospacing="0"/>
+        <w:ind w:right="0" w:rightChars="0"/>
+        <w:jc w:val="both"/>
+        <w:rPr>
+          <w:rFonts w:hint="default"/>
+          <w:color w:val="auto"/>
+          <w:lang w:eastAsia="zh-Hans"/>
+        </w:rPr>
+      </w:pPr>
+      <w:r>
+        <w:rPr>
+          <w:rFonts w:hint="default"/>
+          <w:color w:val="auto"/>
+          <w:lang w:eastAsia="zh-Hans"/>
+        </w:rPr>
+        <w:t>12. Why directional lights not related with light reduction (For part I)</w:t>
+      </w:r>
+    </w:p>
+    <w:p>
+      <w:pPr>
+        <w:keepNext w:val="0"/>
+        <w:keepLines w:val="0"/>
+        <w:widowControl w:val="0"/>
+        <w:numPr>
+          <w:numId w:val="0"/>
+        </w:numPr>
+        <w:suppressLineNumbers w:val="0"/>
+        <w:spacing w:before="0" w:beforeAutospacing="0" w:after="0" w:afterAutospacing="0"/>
+        <w:ind w:right="0" w:rightChars="0"/>
+        <w:jc w:val="both"/>
+        <w:rPr>
+          <w:rFonts w:hint="default"/>
+          <w:color w:val="0000FF"/>
+          <w:lang w:eastAsia="zh-Hans"/>
+        </w:rPr>
+      </w:pPr>
+      <w:r>
+        <w:rPr>
+          <w:rFonts w:hint="default"/>
+          <w:color w:val="0000FF"/>
+          <w:lang w:eastAsia="zh-Hans"/>
+        </w:rPr>
+        <w:fldChar w:fldCharType="begin"/>
+      </w:r>
+      <w:r>
+        <w:rPr>
+          <w:rFonts w:hint="default"/>
+          <w:color w:val="0000FF"/>
+          <w:lang w:eastAsia="zh-Hans"/>
+        </w:rPr>
+        <w:instrText xml:space="preserve"> HYPERLINK "https://www.youtube.com/watch?v=gFZqzVQrw84" </w:instrText>
+      </w:r>
+      <w:r>
+        <w:rPr>
+          <w:rFonts w:hint="default"/>
+          <w:color w:val="0000FF"/>
+          <w:lang w:eastAsia="zh-Hans"/>
+        </w:rPr>
+        <w:fldChar w:fldCharType="separate"/>
+      </w:r>
+      <w:r>
+        <w:rPr>
+          <w:rStyle w:val="6"/>
+          <w:rFonts w:hint="default"/>
+          <w:color w:val="0000FF"/>
+          <w:lang w:eastAsia="zh-Hans"/>
+        </w:rPr>
+        <w:t>https://www.youtube.com/watch?v=gFZqzVQrw84</w:t>
+      </w:r>
+      <w:r>
+        <w:rPr>
+          <w:rFonts w:hint="default"/>
+          <w:color w:val="0000FF"/>
+          <w:lang w:eastAsia="zh-Hans"/>
+        </w:rPr>
+        <w:fldChar w:fldCharType="end"/>
+      </w:r>
+    </w:p>
+    <w:p>
+      <w:pPr>
+        <w:keepNext w:val="0"/>
+        <w:keepLines w:val="0"/>
+        <w:widowControl w:val="0"/>
+        <w:numPr>
+          <w:numId w:val="0"/>
+        </w:numPr>
+        <w:suppressLineNumbers w:val="0"/>
+        <w:spacing w:before="0" w:beforeAutospacing="0" w:after="0" w:afterAutospacing="0"/>
+        <w:ind w:right="0" w:rightChars="0"/>
+        <w:jc w:val="both"/>
+        <w:rPr>
+          <w:rFonts w:hint="eastAsia"/>
+          <w:color w:val="auto"/>
+          <w:lang w:eastAsia="zh-Hans"/>
+        </w:rPr>
+      </w:pPr>
+      <w:bookmarkStart w:id="0" w:name="_GoBack"/>
+      <w:bookmarkEnd w:id="0"/>
+    </w:p>
+    <w:p>
+      <w:pPr>
+        <w:keepNext w:val="0"/>
+        <w:keepLines w:val="0"/>
+        <w:widowControl w:val="0"/>
+        <w:numPr>
+          <w:ilvl w:val="0"/>
+          <w:numId w:val="4"/>
+        </w:numPr>
+        <w:suppressLineNumbers w:val="0"/>
+        <w:spacing w:before="0" w:beforeAutospacing="0" w:after="0" w:afterAutospacing="0"/>
+        <w:ind w:right="0" w:rightChars="0"/>
+        <w:jc w:val="both"/>
+        <w:rPr>
+          <w:rFonts w:hint="default"/>
+          <w:color w:val="auto"/>
+          <w:lang w:eastAsia="zh-Hans"/>
+        </w:rPr>
+      </w:pPr>
+      <w:r>
+        <w:rPr>
+          <w:rFonts w:hint="default"/>
+          <w:color w:val="auto"/>
+          <w:lang w:eastAsia="zh-Hans"/>
+        </w:rPr>
+        <w:t>What are the coefficients in attenuation formula? (For part F)</w:t>
+      </w:r>
+    </w:p>
+    <w:p>
+      <w:pPr>
+        <w:keepNext w:val="0"/>
+        <w:keepLines w:val="0"/>
+        <w:widowControl w:val="0"/>
+        <w:numPr>
+          <w:numId w:val="0"/>
+        </w:numPr>
+        <w:suppressLineNumbers w:val="0"/>
+        <w:spacing w:before="0" w:beforeAutospacing="0" w:after="0" w:afterAutospacing="0"/>
+        <w:ind w:right="0" w:rightChars="0"/>
+        <w:jc w:val="both"/>
+        <w:rPr>
+          <w:rFonts w:hint="eastAsia"/>
+          <w:color w:val="0000FF"/>
+          <w:lang w:eastAsia="zh-Hans"/>
+        </w:rPr>
+      </w:pPr>
+      <w:r>
+        <w:rPr>
+          <w:rFonts w:hint="eastAsia"/>
+          <w:color w:val="0000FF"/>
+          <w:lang w:eastAsia="zh-Hans"/>
+        </w:rPr>
+        <w:fldChar w:fldCharType="begin"/>
+      </w:r>
+      <w:r>
+        <w:rPr>
+          <w:rFonts w:hint="eastAsia"/>
+          <w:color w:val="0000FF"/>
+          <w:lang w:eastAsia="zh-Hans"/>
+        </w:rPr>
+        <w:instrText xml:space="preserve"> HYPERLINK "http://wiki.ogre3d.org/tiki-index.php?page=-Point+Light+Attenuation" </w:instrText>
+      </w:r>
+      <w:r>
+        <w:rPr>
+          <w:rFonts w:hint="eastAsia"/>
+          <w:color w:val="0000FF"/>
+          <w:lang w:eastAsia="zh-Hans"/>
+        </w:rPr>
+        <w:fldChar w:fldCharType="separate"/>
+      </w:r>
+      <w:r>
+        <w:rPr>
+          <w:rStyle w:val="6"/>
+          <w:rFonts w:hint="eastAsia"/>
+          <w:color w:val="0000FF"/>
+          <w:lang w:eastAsia="zh-Hans"/>
+        </w:rPr>
+        <w:t>http://wiki.ogre3d.org/tiki-index.php?page=-Point+Light+Attenuation</w:t>
+      </w:r>
+      <w:r>
+        <w:rPr>
+          <w:rFonts w:hint="eastAsia"/>
+          <w:color w:val="0000FF"/>
+          <w:lang w:eastAsia="zh-Hans"/>
+        </w:rPr>
+        <w:fldChar w:fldCharType="end"/>
+      </w:r>
+    </w:p>
+    <w:p>
+      <w:pPr>
+        <w:keepNext w:val="0"/>
+        <w:keepLines w:val="0"/>
+        <w:widowControl w:val="0"/>
+        <w:numPr>
+          <w:numId w:val="0"/>
+        </w:numPr>
+        <w:suppressLineNumbers w:val="0"/>
+        <w:spacing w:before="0" w:beforeAutospacing="0" w:after="0" w:afterAutospacing="0"/>
+        <w:ind w:right="0" w:rightChars="0"/>
+        <w:jc w:val="both"/>
+        <w:rPr>
+          <w:rFonts w:hint="eastAsia"/>
+          <w:color w:val="auto"/>
+          <w:lang w:eastAsia="zh-Hans"/>
+        </w:rPr>
+      </w:pPr>
+    </w:p>
+    <w:p>
+      <w:pPr>
+        <w:keepNext w:val="0"/>
+        <w:keepLines w:val="0"/>
+        <w:widowControl w:val="0"/>
+        <w:numPr>
+          <w:numId w:val="0"/>
+        </w:numPr>
+        <w:suppressLineNumbers w:val="0"/>
+        <w:spacing w:before="0" w:beforeAutospacing="0" w:after="0" w:afterAutospacing="0"/>
+        <w:ind w:right="0" w:rightChars="0"/>
+        <w:jc w:val="both"/>
+        <w:rPr>
+          <w:rFonts w:hint="eastAsia"/>
+          <w:color w:val="auto"/>
+          <w:lang w:eastAsia="zh-Hans"/>
+        </w:rPr>
+      </w:pPr>
+      <w:r>
+        <w:rPr>
+          <w:rFonts w:hint="default"/>
+          <w:color w:val="auto"/>
+          <w:lang w:eastAsia="zh-Hans"/>
+        </w:rPr>
+        <w:t>14.</w:t>
       </w:r>
     </w:p>
     <w:sectPr>
@@ -2761,11 +4619,41 @@
       <w:lvlJc w:val="left"/>
     </w:lvl>
   </w:abstractNum>
+  <w:abstractNum w:abstractNumId="2">
+    <w:nsid w:val="608AEB44"/>
+    <w:multiLevelType w:val="singleLevel"/>
+    <w:tmpl w:val="608AEB44"/>
+    <w:lvl w:ilvl="0" w:tentative="0">
+      <w:start w:val="11"/>
+      <w:numFmt w:val="decimal"/>
+      <w:suff w:val="space"/>
+      <w:lvlText w:val="%1."/>
+      <w:lvlJc w:val="left"/>
+    </w:lvl>
+  </w:abstractNum>
+  <w:abstractNum w:abstractNumId="3">
+    <w:nsid w:val="608B0527"/>
+    <w:multiLevelType w:val="singleLevel"/>
+    <w:tmpl w:val="608B0527"/>
+    <w:lvl w:ilvl="0" w:tentative="0">
+      <w:start w:val="13"/>
+      <w:numFmt w:val="decimal"/>
+      <w:suff w:val="space"/>
+      <w:lvlText w:val="%1."/>
+      <w:lvlJc w:val="left"/>
+    </w:lvl>
+  </w:abstractNum>
   <w:num w:numId="1">
     <w:abstractNumId w:val="0"/>
   </w:num>
   <w:num w:numId="2">
     <w:abstractNumId w:val="1"/>
+  </w:num>
+  <w:num w:numId="3">
+    <w:abstractNumId w:val="2"/>
+  </w:num>
+  <w:num w:numId="4">
+    <w:abstractNumId w:val="3"/>
   </w:num>
 </w:numbering>
 </file>

</xml_diff>

<commit_message>
spotlight bugs need fix
</commit_message>
<xml_diff>
--- a/CITS3003 report draft.docx
+++ b/CITS3003 report draft.docx
@@ -3122,6 +3122,873 @@
           <w:lang w:eastAsia="zh-Hans"/>
         </w:rPr>
       </w:pPr>
+      <w:r>
+        <w:rPr>
+          <w:rFonts w:hint="default"/>
+          <w:lang w:eastAsia="zh-Hans"/>
+        </w:rPr>
+        <w:t>For the duplicated, no need to change the vertex or fragment shader, just simply add a new function in .cpp file and add a menu into the menu box.</w:t>
+      </w:r>
+    </w:p>
+    <w:p>
+      <w:pPr>
+        <w:keepNext w:val="0"/>
+        <w:keepLines w:val="0"/>
+        <w:widowControl w:val="0"/>
+        <w:suppressLineNumbers w:val="0"/>
+        <w:spacing w:before="0" w:beforeAutospacing="0" w:after="0" w:afterAutospacing="0"/>
+        <w:ind w:left="0" w:right="0"/>
+        <w:jc w:val="both"/>
+        <w:rPr>
+          <w:rFonts w:hint="default"/>
+          <w:lang w:eastAsia="zh-Hans"/>
+        </w:rPr>
+      </w:pPr>
+    </w:p>
+    <w:p>
+      <w:pPr>
+        <w:keepNext w:val="0"/>
+        <w:keepLines w:val="0"/>
+        <w:widowControl w:val="0"/>
+        <w:suppressLineNumbers w:val="0"/>
+        <w:spacing w:before="0" w:beforeAutospacing="0" w:after="0" w:afterAutospacing="0"/>
+        <w:ind w:left="0" w:right="0"/>
+        <w:jc w:val="both"/>
+      </w:pPr>
+      <w:r>
+        <w:drawing>
+          <wp:inline distT="0" distB="0" distL="114300" distR="114300">
+            <wp:extent cx="3696335" cy="1202055"/>
+            <wp:effectExtent l="0" t="0" r="12065" b="17145"/>
+            <wp:docPr id="26" name="图片 6"/>
+            <wp:cNvGraphicFramePr>
+              <a:graphicFrameLocks xmlns:a="http://schemas.openxmlformats.org/drawingml/2006/main" noChangeAspect="1"/>
+            </wp:cNvGraphicFramePr>
+            <a:graphic xmlns:a="http://schemas.openxmlformats.org/drawingml/2006/main">
+              <a:graphicData uri="http://schemas.openxmlformats.org/drawingml/2006/picture">
+                <pic:pic xmlns:pic="http://schemas.openxmlformats.org/drawingml/2006/picture">
+                  <pic:nvPicPr>
+                    <pic:cNvPr id="26" name="图片 6"/>
+                    <pic:cNvPicPr>
+                      <a:picLocks noChangeAspect="1"/>
+                    </pic:cNvPicPr>
+                  </pic:nvPicPr>
+                  <pic:blipFill>
+                    <a:blip r:embed="rId29"/>
+                    <a:stretch>
+                      <a:fillRect/>
+                    </a:stretch>
+                  </pic:blipFill>
+                  <pic:spPr>
+                    <a:xfrm>
+                      <a:off x="0" y="0"/>
+                      <a:ext cx="3696335" cy="1202055"/>
+                    </a:xfrm>
+                    <a:prstGeom prst="rect">
+                      <a:avLst/>
+                    </a:prstGeom>
+                    <a:noFill/>
+                    <a:ln w="9525">
+                      <a:noFill/>
+                    </a:ln>
+                  </pic:spPr>
+                </pic:pic>
+              </a:graphicData>
+            </a:graphic>
+          </wp:inline>
+        </w:drawing>
+      </w:r>
+    </w:p>
+    <w:p>
+      <w:pPr>
+        <w:keepNext w:val="0"/>
+        <w:keepLines w:val="0"/>
+        <w:widowControl w:val="0"/>
+        <w:suppressLineNumbers w:val="0"/>
+        <w:spacing w:before="0" w:beforeAutospacing="0" w:after="0" w:afterAutospacing="0"/>
+        <w:ind w:left="0" w:right="0"/>
+        <w:jc w:val="both"/>
+      </w:pPr>
+      <w:r>
+        <w:drawing>
+          <wp:inline distT="0" distB="0" distL="114300" distR="114300">
+            <wp:extent cx="3697605" cy="2133600"/>
+            <wp:effectExtent l="0" t="0" r="10795" b="0"/>
+            <wp:docPr id="27" name="图片 7"/>
+            <wp:cNvGraphicFramePr>
+              <a:graphicFrameLocks xmlns:a="http://schemas.openxmlformats.org/drawingml/2006/main" noChangeAspect="1"/>
+            </wp:cNvGraphicFramePr>
+            <a:graphic xmlns:a="http://schemas.openxmlformats.org/drawingml/2006/main">
+              <a:graphicData uri="http://schemas.openxmlformats.org/drawingml/2006/picture">
+                <pic:pic xmlns:pic="http://schemas.openxmlformats.org/drawingml/2006/picture">
+                  <pic:nvPicPr>
+                    <pic:cNvPr id="27" name="图片 7"/>
+                    <pic:cNvPicPr>
+                      <a:picLocks noChangeAspect="1"/>
+                    </pic:cNvPicPr>
+                  </pic:nvPicPr>
+                  <pic:blipFill>
+                    <a:blip r:embed="rId30"/>
+                    <a:stretch>
+                      <a:fillRect/>
+                    </a:stretch>
+                  </pic:blipFill>
+                  <pic:spPr>
+                    <a:xfrm>
+                      <a:off x="0" y="0"/>
+                      <a:ext cx="3697605" cy="2133600"/>
+                    </a:xfrm>
+                    <a:prstGeom prst="rect">
+                      <a:avLst/>
+                    </a:prstGeom>
+                    <a:noFill/>
+                    <a:ln w="9525">
+                      <a:noFill/>
+                    </a:ln>
+                  </pic:spPr>
+                </pic:pic>
+              </a:graphicData>
+            </a:graphic>
+          </wp:inline>
+        </w:drawing>
+      </w:r>
+    </w:p>
+    <w:p>
+      <w:pPr>
+        <w:keepNext w:val="0"/>
+        <w:keepLines w:val="0"/>
+        <w:widowControl w:val="0"/>
+        <w:suppressLineNumbers w:val="0"/>
+        <w:spacing w:before="0" w:beforeAutospacing="0" w:after="0" w:afterAutospacing="0"/>
+        <w:ind w:left="0" w:right="0"/>
+        <w:jc w:val="both"/>
+      </w:pPr>
+    </w:p>
+    <w:p>
+      <w:pPr>
+        <w:keepNext w:val="0"/>
+        <w:keepLines w:val="0"/>
+        <w:widowControl w:val="0"/>
+        <w:suppressLineNumbers w:val="0"/>
+        <w:spacing w:before="0" w:beforeAutospacing="0" w:after="0" w:afterAutospacing="0"/>
+        <w:ind w:left="0" w:right="0"/>
+        <w:jc w:val="both"/>
+      </w:pPr>
+      <w:r>
+        <w:t>Due to we plan to add a spotlight in later part, so we set if statement for nObjects == 4, because if nObjects == 4, it means we only get three lights and a ground, no object can be duplicated.</w:t>
+      </w:r>
+    </w:p>
+    <w:p>
+      <w:pPr>
+        <w:keepNext w:val="0"/>
+        <w:keepLines w:val="0"/>
+        <w:widowControl w:val="0"/>
+        <w:suppressLineNumbers w:val="0"/>
+        <w:spacing w:before="0" w:beforeAutospacing="0" w:after="0" w:afterAutospacing="0"/>
+        <w:ind w:left="0" w:right="0"/>
+        <w:jc w:val="both"/>
+      </w:pPr>
+    </w:p>
+    <w:p>
+      <w:pPr>
+        <w:keepNext w:val="0"/>
+        <w:keepLines w:val="0"/>
+        <w:widowControl w:val="0"/>
+        <w:suppressLineNumbers w:val="0"/>
+        <w:spacing w:before="0" w:beforeAutospacing="0" w:after="0" w:afterAutospacing="0"/>
+        <w:ind w:left="0" w:right="0"/>
+        <w:jc w:val="both"/>
+      </w:pPr>
+      <w:r>
+        <w:t>After set up a new object at the same place with origin one, we need to redisplay the window.</w:t>
+      </w:r>
+    </w:p>
+    <w:p>
+      <w:pPr>
+        <w:keepNext w:val="0"/>
+        <w:keepLines w:val="0"/>
+        <w:widowControl w:val="0"/>
+        <w:suppressLineNumbers w:val="0"/>
+        <w:spacing w:before="0" w:beforeAutospacing="0" w:after="0" w:afterAutospacing="0"/>
+        <w:ind w:left="0" w:right="0"/>
+        <w:jc w:val="both"/>
+      </w:pPr>
+    </w:p>
+    <w:p>
+      <w:pPr>
+        <w:keepNext w:val="0"/>
+        <w:keepLines w:val="0"/>
+        <w:widowControl w:val="0"/>
+        <w:suppressLineNumbers w:val="0"/>
+        <w:spacing w:before="0" w:beforeAutospacing="0" w:after="0" w:afterAutospacing="0"/>
+        <w:ind w:left="0" w:right="0"/>
+        <w:jc w:val="both"/>
+        <w:rPr>
+          <w:rFonts w:hint="default"/>
+          <w:lang w:eastAsia="zh-Hans"/>
+        </w:rPr>
+      </w:pPr>
+      <w:r>
+        <w:t>To delete the object, it is a little bit similar with duplicated,</w:t>
+      </w:r>
+      <w:r>
+        <w:rPr>
+          <w:rFonts w:hint="default"/>
+          <w:lang w:eastAsia="zh-Hans"/>
+        </w:rPr>
+        <w:t xml:space="preserve"> no need to change the vertex or fragment shader, just simply add a new function in .cpp file and add a menu into the menu box.</w:t>
+      </w:r>
+    </w:p>
+    <w:p>
+      <w:pPr>
+        <w:keepNext w:val="0"/>
+        <w:keepLines w:val="0"/>
+        <w:widowControl w:val="0"/>
+        <w:suppressLineNumbers w:val="0"/>
+        <w:spacing w:before="0" w:beforeAutospacing="0" w:after="0" w:afterAutospacing="0"/>
+        <w:ind w:left="0" w:right="0"/>
+        <w:jc w:val="both"/>
+        <w:rPr>
+          <w:rFonts w:hint="default"/>
+          <w:lang w:eastAsia="zh-Hans"/>
+        </w:rPr>
+      </w:pPr>
+      <w:r>
+        <w:drawing>
+          <wp:inline distT="0" distB="0" distL="114300" distR="114300">
+            <wp:extent cx="2764790" cy="953770"/>
+            <wp:effectExtent l="0" t="0" r="3810" b="11430"/>
+            <wp:docPr id="30" name="图片 10"/>
+            <wp:cNvGraphicFramePr>
+              <a:graphicFrameLocks xmlns:a="http://schemas.openxmlformats.org/drawingml/2006/main" noChangeAspect="1"/>
+            </wp:cNvGraphicFramePr>
+            <a:graphic xmlns:a="http://schemas.openxmlformats.org/drawingml/2006/main">
+              <a:graphicData uri="http://schemas.openxmlformats.org/drawingml/2006/picture">
+                <pic:pic xmlns:pic="http://schemas.openxmlformats.org/drawingml/2006/picture">
+                  <pic:nvPicPr>
+                    <pic:cNvPr id="30" name="图片 10"/>
+                    <pic:cNvPicPr>
+                      <a:picLocks noChangeAspect="1"/>
+                    </pic:cNvPicPr>
+                  </pic:nvPicPr>
+                  <pic:blipFill>
+                    <a:blip r:embed="rId31"/>
+                    <a:stretch>
+                      <a:fillRect/>
+                    </a:stretch>
+                  </pic:blipFill>
+                  <pic:spPr>
+                    <a:xfrm>
+                      <a:off x="0" y="0"/>
+                      <a:ext cx="2764790" cy="953770"/>
+                    </a:xfrm>
+                    <a:prstGeom prst="rect">
+                      <a:avLst/>
+                    </a:prstGeom>
+                    <a:noFill/>
+                    <a:ln w="9525">
+                      <a:noFill/>
+                    </a:ln>
+                  </pic:spPr>
+                </pic:pic>
+              </a:graphicData>
+            </a:graphic>
+          </wp:inline>
+        </w:drawing>
+      </w:r>
+      <w:r>
+        <w:t xml:space="preserve">  </w:t>
+      </w:r>
+      <w:r>
+        <w:drawing>
+          <wp:inline distT="0" distB="0" distL="114300" distR="114300">
+            <wp:extent cx="2268855" cy="1744345"/>
+            <wp:effectExtent l="0" t="0" r="17145" b="8255"/>
+            <wp:docPr id="29" name="图片 9"/>
+            <wp:cNvGraphicFramePr>
+              <a:graphicFrameLocks xmlns:a="http://schemas.openxmlformats.org/drawingml/2006/main" noChangeAspect="1"/>
+            </wp:cNvGraphicFramePr>
+            <a:graphic xmlns:a="http://schemas.openxmlformats.org/drawingml/2006/main">
+              <a:graphicData uri="http://schemas.openxmlformats.org/drawingml/2006/picture">
+                <pic:pic xmlns:pic="http://schemas.openxmlformats.org/drawingml/2006/picture">
+                  <pic:nvPicPr>
+                    <pic:cNvPr id="29" name="图片 9"/>
+                    <pic:cNvPicPr>
+                      <a:picLocks noChangeAspect="1"/>
+                    </pic:cNvPicPr>
+                  </pic:nvPicPr>
+                  <pic:blipFill>
+                    <a:blip r:embed="rId32"/>
+                    <a:stretch>
+                      <a:fillRect/>
+                    </a:stretch>
+                  </pic:blipFill>
+                  <pic:spPr>
+                    <a:xfrm>
+                      <a:off x="0" y="0"/>
+                      <a:ext cx="2268855" cy="1744345"/>
+                    </a:xfrm>
+                    <a:prstGeom prst="rect">
+                      <a:avLst/>
+                    </a:prstGeom>
+                    <a:noFill/>
+                    <a:ln w="9525">
+                      <a:noFill/>
+                    </a:ln>
+                  </pic:spPr>
+                </pic:pic>
+              </a:graphicData>
+            </a:graphic>
+          </wp:inline>
+        </w:drawing>
+      </w:r>
+    </w:p>
+    <w:p>
+      <w:pPr>
+        <w:keepNext w:val="0"/>
+        <w:keepLines w:val="0"/>
+        <w:widowControl w:val="0"/>
+        <w:suppressLineNumbers w:val="0"/>
+        <w:spacing w:before="0" w:beforeAutospacing="0" w:after="0" w:afterAutospacing="0"/>
+        <w:ind w:left="0" w:right="0"/>
+        <w:jc w:val="both"/>
+        <w:rPr>
+          <w:rFonts w:hint="default"/>
+          <w:lang w:eastAsia="zh-Hans"/>
+        </w:rPr>
+      </w:pPr>
+    </w:p>
+    <w:p>
+      <w:pPr>
+        <w:keepNext w:val="0"/>
+        <w:keepLines w:val="0"/>
+        <w:widowControl w:val="0"/>
+        <w:suppressLineNumbers w:val="0"/>
+        <w:spacing w:before="0" w:beforeAutospacing="0" w:after="0" w:afterAutospacing="0"/>
+        <w:ind w:left="0" w:right="0"/>
+        <w:jc w:val="both"/>
+        <w:rPr>
+          <w:rFonts w:hint="default"/>
+          <w:lang w:eastAsia="zh-Hans"/>
+        </w:rPr>
+      </w:pPr>
+      <w:r>
+        <w:rPr>
+          <w:rFonts w:hint="default"/>
+          <w:lang w:eastAsia="zh-Hans"/>
+        </w:rPr>
+        <w:t>If nObjects == 4, means no object to delete, it will return and quit delete function.</w:t>
+      </w:r>
+    </w:p>
+    <w:p>
+      <w:pPr>
+        <w:keepNext w:val="0"/>
+        <w:keepLines w:val="0"/>
+        <w:widowControl w:val="0"/>
+        <w:suppressLineNumbers w:val="0"/>
+        <w:spacing w:before="0" w:beforeAutospacing="0" w:after="0" w:afterAutospacing="0"/>
+        <w:ind w:left="0" w:right="0"/>
+        <w:jc w:val="both"/>
+        <w:rPr>
+          <w:rFonts w:hint="default"/>
+          <w:lang w:eastAsia="zh-Hans"/>
+        </w:rPr>
+      </w:pPr>
+    </w:p>
+    <w:p>
+      <w:pPr>
+        <w:keepNext w:val="0"/>
+        <w:keepLines w:val="0"/>
+        <w:widowControl w:val="0"/>
+        <w:suppressLineNumbers w:val="0"/>
+        <w:spacing w:before="0" w:beforeAutospacing="0" w:after="0" w:afterAutospacing="0"/>
+        <w:ind w:left="0" w:right="0"/>
+        <w:jc w:val="both"/>
+        <w:rPr>
+          <w:rFonts w:hint="default"/>
+          <w:lang w:eastAsia="zh-Hans"/>
+        </w:rPr>
+      </w:pPr>
+      <w:r>
+        <w:rPr>
+          <w:rFonts w:hint="default"/>
+          <w:lang w:eastAsia="zh-Hans"/>
+        </w:rPr>
+        <w:t>Also, redisplay the window after one remove an object.</w:t>
+      </w:r>
+    </w:p>
+    <w:p>
+      <w:pPr>
+        <w:keepNext w:val="0"/>
+        <w:keepLines w:val="0"/>
+        <w:widowControl w:val="0"/>
+        <w:suppressLineNumbers w:val="0"/>
+        <w:spacing w:before="0" w:beforeAutospacing="0" w:after="0" w:afterAutospacing="0"/>
+        <w:ind w:left="0" w:right="0"/>
+        <w:jc w:val="both"/>
+        <w:rPr>
+          <w:rFonts w:hint="default"/>
+          <w:lang w:eastAsia="zh-Hans"/>
+        </w:rPr>
+      </w:pPr>
+    </w:p>
+    <w:p>
+      <w:pPr>
+        <w:keepNext w:val="0"/>
+        <w:keepLines w:val="0"/>
+        <w:widowControl w:val="0"/>
+        <w:suppressLineNumbers w:val="0"/>
+        <w:spacing w:before="0" w:beforeAutospacing="0" w:after="0" w:afterAutospacing="0"/>
+        <w:ind w:left="0" w:right="0"/>
+        <w:jc w:val="both"/>
+        <w:rPr>
+          <w:rFonts w:hint="default"/>
+          <w:lang w:eastAsia="zh-Hans"/>
+        </w:rPr>
+      </w:pPr>
+      <w:r>
+        <w:rPr>
+          <w:rFonts w:hint="default"/>
+          <w:lang w:eastAsia="zh-Hans"/>
+        </w:rPr>
+        <w:t>For the spotlight, we add new menu to move and change “R/G/B/All Light”, just like what we done in the previous parts. Similar with how we add a new light (light 2) into the window, we add a new spotlight by editing .cpp file. After doing so, we need to modify the fragment shader to calculate the light of spotlight. As we know, the spotlight looks like a cone. We tried to search some resources related with this part, but no much help. Most of them use another lib which called glm, but actually we get some error when we try to modify the makefile and makefilelist, so we decided to use another way.</w:t>
+      </w:r>
+    </w:p>
+    <w:p>
+      <w:pPr>
+        <w:keepNext w:val="0"/>
+        <w:keepLines w:val="0"/>
+        <w:widowControl w:val="0"/>
+        <w:suppressLineNumbers w:val="0"/>
+        <w:spacing w:before="0" w:beforeAutospacing="0" w:after="0" w:afterAutospacing="0"/>
+        <w:ind w:left="0" w:right="0"/>
+        <w:jc w:val="both"/>
+        <w:rPr>
+          <w:rFonts w:hint="default"/>
+          <w:lang w:eastAsia="zh-Hans"/>
+        </w:rPr>
+      </w:pPr>
+    </w:p>
+    <w:p>
+      <w:pPr>
+        <w:keepNext w:val="0"/>
+        <w:keepLines w:val="0"/>
+        <w:widowControl w:val="0"/>
+        <w:suppressLineNumbers w:val="0"/>
+        <w:spacing w:before="0" w:beforeAutospacing="0" w:after="0" w:afterAutospacing="0"/>
+        <w:ind w:left="0" w:right="0"/>
+        <w:jc w:val="both"/>
+        <w:rPr>
+          <w:rFonts w:hint="default"/>
+          <w:lang w:eastAsia="zh-Hans"/>
+        </w:rPr>
+      </w:pPr>
+      <w:r>
+        <w:rPr>
+          <w:rFonts w:hint="default"/>
+          <w:lang w:eastAsia="zh-Hans"/>
+        </w:rPr>
+        <w:t xml:space="preserve">Looking through the example code from the website, we found they only use glm to compute the convert between </w:t>
+      </w:r>
+      <w:r>
+        <w:rPr>
+          <w:rFonts w:hint="eastAsia"/>
+          <w:lang w:val="en-US" w:eastAsia="zh-Hans"/>
+        </w:rPr>
+        <w:t>ra</w:t>
+      </w:r>
+      <w:r>
+        <w:rPr>
+          <w:rFonts w:hint="default"/>
+          <w:lang w:eastAsia="zh-Hans"/>
+        </w:rPr>
+        <w:t xml:space="preserve">dians and angles, so we decide to compute this by formula. </w:t>
+      </w:r>
+    </w:p>
+    <w:p>
+      <w:pPr>
+        <w:keepNext w:val="0"/>
+        <w:keepLines w:val="0"/>
+        <w:widowControl w:val="0"/>
+        <w:suppressLineNumbers w:val="0"/>
+        <w:spacing w:before="0" w:beforeAutospacing="0" w:after="0" w:afterAutospacing="0"/>
+        <w:ind w:left="0" w:right="0"/>
+        <w:jc w:val="both"/>
+        <w:rPr>
+          <w:rFonts w:hint="default"/>
+          <w:lang w:eastAsia="zh-Hans"/>
+        </w:rPr>
+      </w:pPr>
+    </w:p>
+    <w:p>
+      <w:pPr>
+        <w:keepNext w:val="0"/>
+        <w:keepLines w:val="0"/>
+        <w:widowControl w:val="0"/>
+        <w:suppressLineNumbers w:val="0"/>
+        <w:spacing w:before="0" w:beforeAutospacing="0" w:after="0" w:afterAutospacing="0"/>
+        <w:ind w:left="0" w:right="0"/>
+        <w:jc w:val="both"/>
+        <w:rPr>
+          <w:rFonts w:hint="default"/>
+          <w:lang w:eastAsia="zh-Hans"/>
+        </w:rPr>
+      </w:pPr>
+      <w:r>
+        <w:rPr>
+          <w:rFonts w:hint="default"/>
+          <w:lang w:eastAsia="zh-Hans"/>
+        </w:rPr>
+        <w:t xml:space="preserve">radians = </w:t>
+      </w:r>
+      <w:r>
+        <w:rPr>
+          <w:rFonts w:hint="eastAsia"/>
+          <w:lang w:val="en-US" w:eastAsia="zh-Hans"/>
+        </w:rPr>
+        <w:t>π</w:t>
+      </w:r>
+      <w:r>
+        <w:rPr>
+          <w:rFonts w:hint="default"/>
+          <w:lang w:eastAsia="zh-Hans"/>
+        </w:rPr>
+        <w:t xml:space="preserve"> / 180.0 * angles</w:t>
+      </w:r>
+    </w:p>
+    <w:p>
+      <w:pPr>
+        <w:keepNext w:val="0"/>
+        <w:keepLines w:val="0"/>
+        <w:widowControl w:val="0"/>
+        <w:suppressLineNumbers w:val="0"/>
+        <w:spacing w:before="0" w:beforeAutospacing="0" w:after="0" w:afterAutospacing="0"/>
+        <w:ind w:left="0" w:right="0"/>
+        <w:jc w:val="both"/>
+        <w:rPr>
+          <w:rFonts w:hint="default"/>
+          <w:lang w:eastAsia="zh-Hans"/>
+        </w:rPr>
+      </w:pPr>
+    </w:p>
+    <w:p>
+      <w:pPr>
+        <w:keepNext w:val="0"/>
+        <w:keepLines w:val="0"/>
+        <w:widowControl w:val="0"/>
+        <w:suppressLineNumbers w:val="0"/>
+        <w:spacing w:before="0" w:beforeAutospacing="0" w:after="0" w:afterAutospacing="0"/>
+        <w:ind w:left="0" w:right="0"/>
+        <w:jc w:val="both"/>
+        <w:rPr>
+          <w:rFonts w:hint="default"/>
+          <w:lang w:eastAsia="zh-Hans"/>
+        </w:rPr>
+      </w:pPr>
+      <w:r>
+        <w:rPr>
+          <w:rFonts w:hint="default"/>
+          <w:lang w:eastAsia="zh-Hans"/>
+        </w:rPr>
+        <w:t xml:space="preserve">Finally, we contributed all the things and found something wrong inside. But </w:t>
+      </w:r>
+      <w:r>
+        <w:rPr>
+          <w:rFonts w:hint="default"/>
+          <w:lang w:eastAsia="zh-Hans"/>
+        </w:rPr>
+        <w:t>due to the shallow understand of others’ source code,</w:t>
+      </w:r>
+      <w:r>
+        <w:rPr>
+          <w:rFonts w:hint="default"/>
+          <w:lang w:eastAsia="zh-Hans"/>
+        </w:rPr>
+        <w:t xml:space="preserve"> we do not know how to fix that. The issue might inside of the fragment shader, the code below:</w:t>
+      </w:r>
+    </w:p>
+    <w:p>
+      <w:pPr>
+        <w:keepNext w:val="0"/>
+        <w:keepLines w:val="0"/>
+        <w:widowControl w:val="0"/>
+        <w:suppressLineNumbers w:val="0"/>
+        <w:spacing w:before="0" w:beforeAutospacing="0" w:after="0" w:afterAutospacing="0"/>
+        <w:ind w:left="0" w:right="0"/>
+        <w:jc w:val="both"/>
+        <w:rPr>
+          <w:rFonts w:hint="default"/>
+          <w:lang w:eastAsia="zh-Hans"/>
+        </w:rPr>
+      </w:pPr>
+    </w:p>
+    <w:p>
+      <w:pPr>
+        <w:keepNext w:val="0"/>
+        <w:keepLines w:val="0"/>
+        <w:widowControl w:val="0"/>
+        <w:suppressLineNumbers w:val="0"/>
+        <w:spacing w:before="0" w:beforeAutospacing="0" w:after="0" w:afterAutospacing="0"/>
+        <w:ind w:left="0" w:right="0"/>
+        <w:jc w:val="both"/>
+      </w:pPr>
+      <w:r>
+        <w:drawing>
+          <wp:inline distT="0" distB="0" distL="114300" distR="114300">
+            <wp:extent cx="5271135" cy="1495425"/>
+            <wp:effectExtent l="0" t="0" r="12065" b="3175"/>
+            <wp:docPr id="31" name="图片 11"/>
+            <wp:cNvGraphicFramePr>
+              <a:graphicFrameLocks xmlns:a="http://schemas.openxmlformats.org/drawingml/2006/main" noChangeAspect="1"/>
+            </wp:cNvGraphicFramePr>
+            <a:graphic xmlns:a="http://schemas.openxmlformats.org/drawingml/2006/main">
+              <a:graphicData uri="http://schemas.openxmlformats.org/drawingml/2006/picture">
+                <pic:pic xmlns:pic="http://schemas.openxmlformats.org/drawingml/2006/picture">
+                  <pic:nvPicPr>
+                    <pic:cNvPr id="31" name="图片 11"/>
+                    <pic:cNvPicPr>
+                      <a:picLocks noChangeAspect="1"/>
+                    </pic:cNvPicPr>
+                  </pic:nvPicPr>
+                  <pic:blipFill>
+                    <a:blip r:embed="rId33"/>
+                    <a:stretch>
+                      <a:fillRect/>
+                    </a:stretch>
+                  </pic:blipFill>
+                  <pic:spPr>
+                    <a:xfrm>
+                      <a:off x="0" y="0"/>
+                      <a:ext cx="5271135" cy="1495425"/>
+                    </a:xfrm>
+                    <a:prstGeom prst="rect">
+                      <a:avLst/>
+                    </a:prstGeom>
+                    <a:noFill/>
+                    <a:ln w="9525">
+                      <a:noFill/>
+                    </a:ln>
+                  </pic:spPr>
+                </pic:pic>
+              </a:graphicData>
+            </a:graphic>
+          </wp:inline>
+        </w:drawing>
+      </w:r>
+    </w:p>
+    <w:p>
+      <w:pPr>
+        <w:keepNext w:val="0"/>
+        <w:keepLines w:val="0"/>
+        <w:widowControl w:val="0"/>
+        <w:suppressLineNumbers w:val="0"/>
+        <w:spacing w:before="0" w:beforeAutospacing="0" w:after="0" w:afterAutospacing="0"/>
+        <w:ind w:left="0" w:right="0"/>
+        <w:jc w:val="both"/>
+      </w:pPr>
+    </w:p>
+    <w:p>
+      <w:pPr>
+        <w:keepNext w:val="0"/>
+        <w:keepLines w:val="0"/>
+        <w:widowControl w:val="0"/>
+        <w:suppressLineNumbers w:val="0"/>
+        <w:spacing w:before="0" w:beforeAutospacing="0" w:after="0" w:afterAutospacing="0"/>
+        <w:ind w:left="0" w:right="0"/>
+        <w:jc w:val="both"/>
+      </w:pPr>
+      <w:r>
+        <w:t>Reflection</w:t>
+      </w:r>
+    </w:p>
+    <w:p>
+      <w:pPr>
+        <w:keepNext w:val="0"/>
+        <w:keepLines w:val="0"/>
+        <w:widowControl w:val="0"/>
+        <w:suppressLineNumbers w:val="0"/>
+        <w:spacing w:before="0" w:beforeAutospacing="0" w:after="0" w:afterAutospacing="0"/>
+        <w:ind w:left="0" w:right="0"/>
+        <w:jc w:val="both"/>
+      </w:pPr>
+    </w:p>
+    <w:p>
+      <w:pPr>
+        <w:keepNext w:val="0"/>
+        <w:keepLines w:val="0"/>
+        <w:widowControl w:val="0"/>
+        <w:suppressLineNumbers w:val="0"/>
+        <w:spacing w:before="0" w:beforeAutospacing="0" w:after="0" w:afterAutospacing="0"/>
+        <w:ind w:left="0" w:right="0"/>
+        <w:jc w:val="both"/>
+        <w:rPr>
+          <w:rFonts w:hint="default"/>
+          <w:lang w:eastAsia="zh-Hans"/>
+        </w:rPr>
+      </w:pPr>
+      <w:r>
+        <w:t xml:space="preserve">We found part A - part F is not that difficult with what I thought. When we first time to look through the files, we even do not know what we need to do. But </w:t>
+      </w:r>
+      <w:r>
+        <w:rPr>
+          <w:rFonts w:hint="eastAsia"/>
+          <w:lang w:val="en-US" w:eastAsia="zh-Hans"/>
+        </w:rPr>
+        <w:t>w</w:t>
+      </w:r>
+      <w:r>
+        <w:rPr>
+          <w:rFonts w:hint="eastAsia"/>
+        </w:rPr>
+        <w:t>ith in-depth study</w:t>
+      </w:r>
+      <w:r>
+        <w:rPr>
+          <w:rFonts w:hint="default"/>
+        </w:rPr>
+        <w:t xml:space="preserve">, we found most of things we can not understand become </w:t>
+      </w:r>
+      <w:r>
+        <w:rPr>
+          <w:rFonts w:hint="eastAsia"/>
+          <w:lang w:val="en-US" w:eastAsia="zh-Hans"/>
+        </w:rPr>
+        <w:t>clearly</w:t>
+      </w:r>
+      <w:r>
+        <w:rPr>
+          <w:rFonts w:hint="default"/>
+          <w:lang w:eastAsia="zh-Hans"/>
+        </w:rPr>
+        <w:t>. But for the parts after part F, they become harder, especially for part J.</w:t>
+      </w:r>
+    </w:p>
+    <w:p>
+      <w:pPr>
+        <w:keepNext w:val="0"/>
+        <w:keepLines w:val="0"/>
+        <w:widowControl w:val="0"/>
+        <w:suppressLineNumbers w:val="0"/>
+        <w:spacing w:before="0" w:beforeAutospacing="0" w:after="0" w:afterAutospacing="0"/>
+        <w:ind w:left="0" w:right="0"/>
+        <w:jc w:val="both"/>
+        <w:rPr>
+          <w:rFonts w:hint="default"/>
+          <w:lang w:eastAsia="zh-Hans"/>
+        </w:rPr>
+      </w:pPr>
+    </w:p>
+    <w:p>
+      <w:pPr>
+        <w:keepNext w:val="0"/>
+        <w:keepLines w:val="0"/>
+        <w:widowControl w:val="0"/>
+        <w:suppressLineNumbers w:val="0"/>
+        <w:spacing w:before="0" w:beforeAutospacing="0" w:after="0" w:afterAutospacing="0"/>
+        <w:ind w:left="0" w:right="0"/>
+        <w:jc w:val="both"/>
+        <w:rPr>
+          <w:rFonts w:hint="default"/>
+          <w:lang w:eastAsia="zh-Hans"/>
+        </w:rPr>
+      </w:pPr>
+      <w:r>
+        <w:rPr>
+          <w:rFonts w:hint="default"/>
+          <w:lang w:eastAsia="zh-Hans"/>
+        </w:rPr>
+        <w:t>Finally, we know we still have much things need to learn since we spend more time than we expect on this project but we still not able to finish the spotlight part. But fortunately, we done most of parts already and we still get much time left, so we will keep watching this and see if we can fix it in the future day before the dead line.</w:t>
+      </w:r>
+    </w:p>
+    <w:p>
+      <w:pPr>
+        <w:keepNext w:val="0"/>
+        <w:keepLines w:val="0"/>
+        <w:widowControl w:val="0"/>
+        <w:suppressLineNumbers w:val="0"/>
+        <w:spacing w:before="0" w:beforeAutospacing="0" w:after="0" w:afterAutospacing="0"/>
+        <w:ind w:left="0" w:right="0"/>
+        <w:jc w:val="both"/>
+        <w:rPr>
+          <w:rFonts w:hint="default"/>
+          <w:lang w:eastAsia="zh-Hans"/>
+        </w:rPr>
+      </w:pPr>
+    </w:p>
+    <w:p>
+      <w:pPr>
+        <w:keepNext w:val="0"/>
+        <w:keepLines w:val="0"/>
+        <w:widowControl w:val="0"/>
+        <w:suppressLineNumbers w:val="0"/>
+        <w:spacing w:before="0" w:beforeAutospacing="0" w:after="0" w:afterAutospacing="0"/>
+        <w:ind w:left="0" w:right="0"/>
+        <w:jc w:val="both"/>
+        <w:rPr>
+          <w:rFonts w:hint="default"/>
+          <w:lang w:eastAsia="zh-Hans"/>
+        </w:rPr>
+      </w:pPr>
+    </w:p>
+    <w:p>
+      <w:pPr>
+        <w:keepNext w:val="0"/>
+        <w:keepLines w:val="0"/>
+        <w:widowControl w:val="0"/>
+        <w:suppressLineNumbers w:val="0"/>
+        <w:spacing w:before="0" w:beforeAutospacing="0" w:after="0" w:afterAutospacing="0"/>
+        <w:ind w:left="0" w:right="0"/>
+        <w:jc w:val="both"/>
+        <w:rPr>
+          <w:rFonts w:hint="default"/>
+          <w:lang w:eastAsia="zh-Hans"/>
+        </w:rPr>
+      </w:pPr>
+    </w:p>
+    <w:p>
+      <w:pPr>
+        <w:keepNext w:val="0"/>
+        <w:keepLines w:val="0"/>
+        <w:widowControl w:val="0"/>
+        <w:suppressLineNumbers w:val="0"/>
+        <w:spacing w:before="0" w:beforeAutospacing="0" w:after="0" w:afterAutospacing="0"/>
+        <w:ind w:left="0" w:right="0"/>
+        <w:jc w:val="both"/>
+        <w:rPr>
+          <w:rFonts w:hint="default"/>
+          <w:lang w:eastAsia="zh-Hans"/>
+        </w:rPr>
+      </w:pPr>
+    </w:p>
+    <w:p>
+      <w:pPr>
+        <w:keepNext w:val="0"/>
+        <w:keepLines w:val="0"/>
+        <w:widowControl w:val="0"/>
+        <w:suppressLineNumbers w:val="0"/>
+        <w:spacing w:before="0" w:beforeAutospacing="0" w:after="0" w:afterAutospacing="0"/>
+        <w:ind w:left="0" w:right="0"/>
+        <w:jc w:val="both"/>
+        <w:rPr>
+          <w:rFonts w:hint="default"/>
+          <w:lang w:eastAsia="zh-Hans"/>
+        </w:rPr>
+      </w:pPr>
+    </w:p>
+    <w:p>
+      <w:pPr>
+        <w:keepNext w:val="0"/>
+        <w:keepLines w:val="0"/>
+        <w:widowControl w:val="0"/>
+        <w:suppressLineNumbers w:val="0"/>
+        <w:spacing w:before="0" w:beforeAutospacing="0" w:after="0" w:afterAutospacing="0"/>
+        <w:ind w:left="0" w:right="0"/>
+        <w:jc w:val="both"/>
+        <w:rPr>
+          <w:rFonts w:hint="default"/>
+          <w:lang w:eastAsia="zh-Hans"/>
+        </w:rPr>
+      </w:pPr>
     </w:p>
     <w:p>
       <w:pPr>
@@ -3159,6 +4026,23 @@
         </w:rPr>
         <w:t>Reference</w:t>
       </w:r>
+    </w:p>
+    <w:p>
+      <w:pPr>
+        <w:keepNext w:val="0"/>
+        <w:keepLines w:val="0"/>
+        <w:widowControl w:val="0"/>
+        <w:suppressLineNumbers w:val="0"/>
+        <w:spacing w:before="0" w:beforeAutospacing="0" w:after="0" w:afterAutospacing="0"/>
+        <w:ind w:left="0" w:right="0"/>
+        <w:jc w:val="both"/>
+        <w:rPr>
+          <w:rFonts w:hint="default"/>
+          <w:lang w:eastAsia="zh-Hans"/>
+        </w:rPr>
+      </w:pPr>
+      <w:bookmarkStart w:id="0" w:name="_GoBack"/>
+      <w:bookmarkEnd w:id="0"/>
     </w:p>
     <w:p>
       <w:pPr>
@@ -4446,8 +5330,6 @@
           <w:lang w:eastAsia="zh-Hans"/>
         </w:rPr>
       </w:pPr>
-      <w:bookmarkStart w:id="0" w:name="_GoBack"/>
-      <w:bookmarkEnd w:id="0"/>
     </w:p>
     <w:p>
       <w:pPr>
@@ -4521,7 +5403,7 @@
       </w:r>
       <w:r>
         <w:rPr>
-          <w:rStyle w:val="6"/>
+          <w:rStyle w:val="5"/>
           <w:rFonts w:hint="eastAsia"/>
           <w:color w:val="0000FF"/>
           <w:lang w:eastAsia="zh-Hans"/>
@@ -4562,6 +5444,34 @@
         <w:keepLines w:val="0"/>
         <w:widowControl w:val="0"/>
         <w:numPr>
+          <w:ilvl w:val="0"/>
+          <w:numId w:val="4"/>
+        </w:numPr>
+        <w:suppressLineNumbers w:val="0"/>
+        <w:spacing w:before="0" w:beforeAutospacing="0" w:after="0" w:afterAutospacing="0"/>
+        <w:ind w:right="0" w:rightChars="0"/>
+        <w:jc w:val="both"/>
+        <w:rPr>
+          <w:rFonts w:hint="default"/>
+          <w:color w:val="auto"/>
+          <w:lang w:eastAsia="zh-Hans"/>
+        </w:rPr>
+      </w:pPr>
+      <w:r>
+        <w:rPr>
+          <w:rFonts w:hint="default"/>
+          <w:color w:val="auto"/>
+          <w:lang w:eastAsia="zh-Hans"/>
+        </w:rPr>
+        <w:t>Make a spotlight (For part J)</w:t>
+      </w:r>
+    </w:p>
+    <w:p>
+      <w:pPr>
+        <w:keepNext w:val="0"/>
+        <w:keepLines w:val="0"/>
+        <w:widowControl w:val="0"/>
+        <w:numPr>
           <w:numId w:val="0"/>
         </w:numPr>
         <w:suppressLineNumbers w:val="0"/>
@@ -4570,6 +5480,86 @@
         <w:jc w:val="both"/>
         <w:rPr>
           <w:rFonts w:hint="eastAsia"/>
+          <w:color w:val="0000FF"/>
+          <w:lang w:eastAsia="zh-Hans"/>
+        </w:rPr>
+      </w:pPr>
+      <w:r>
+        <w:rPr>
+          <w:rFonts w:hint="eastAsia"/>
+          <w:color w:val="0000FF"/>
+          <w:lang w:eastAsia="zh-Hans"/>
+        </w:rPr>
+        <w:fldChar w:fldCharType="begin"/>
+      </w:r>
+      <w:r>
+        <w:rPr>
+          <w:rFonts w:hint="eastAsia"/>
+          <w:color w:val="0000FF"/>
+          <w:lang w:eastAsia="zh-Hans"/>
+        </w:rPr>
+        <w:instrText xml:space="preserve"> HYPERLINK "https://www.youtube.com/watch?v=tmCOMzAA4rc" </w:instrText>
+      </w:r>
+      <w:r>
+        <w:rPr>
+          <w:rFonts w:hint="eastAsia"/>
+          <w:color w:val="0000FF"/>
+          <w:lang w:eastAsia="zh-Hans"/>
+        </w:rPr>
+        <w:fldChar w:fldCharType="separate"/>
+      </w:r>
+      <w:r>
+        <w:rPr>
+          <w:rStyle w:val="6"/>
+          <w:rFonts w:hint="eastAsia"/>
+          <w:color w:val="0000FF"/>
+          <w:lang w:eastAsia="zh-Hans"/>
+        </w:rPr>
+        <w:t>https://www.youtube.com/watch?v=tmCOMzAA4rc</w:t>
+      </w:r>
+      <w:r>
+        <w:rPr>
+          <w:rFonts w:hint="eastAsia"/>
+          <w:color w:val="0000FF"/>
+          <w:lang w:eastAsia="zh-Hans"/>
+        </w:rPr>
+        <w:fldChar w:fldCharType="end"/>
+      </w:r>
+    </w:p>
+    <w:p>
+      <w:pPr>
+        <w:keepNext w:val="0"/>
+        <w:keepLines w:val="0"/>
+        <w:widowControl w:val="0"/>
+        <w:numPr>
+          <w:numId w:val="0"/>
+        </w:numPr>
+        <w:suppressLineNumbers w:val="0"/>
+        <w:spacing w:before="0" w:beforeAutospacing="0" w:after="0" w:afterAutospacing="0"/>
+        <w:ind w:right="0" w:rightChars="0"/>
+        <w:jc w:val="both"/>
+        <w:rPr>
+          <w:rFonts w:hint="eastAsia"/>
+          <w:color w:val="0000FF"/>
+          <w:lang w:eastAsia="zh-Hans"/>
+        </w:rPr>
+      </w:pPr>
+    </w:p>
+    <w:p>
+      <w:pPr>
+        <w:keepNext w:val="0"/>
+        <w:keepLines w:val="0"/>
+        <w:widowControl w:val="0"/>
+        <w:numPr>
+          <w:ilvl w:val="0"/>
+          <w:numId w:val="4"/>
+        </w:numPr>
+        <w:suppressLineNumbers w:val="0"/>
+        <w:spacing w:before="0" w:beforeAutospacing="0" w:after="0" w:afterAutospacing="0"/>
+        <w:ind w:right="0" w:rightChars="0"/>
+        <w:jc w:val="both"/>
+        <w:rPr>
+          <w:rFonts w:hint="default"/>
           <w:color w:val="auto"/>
           <w:lang w:eastAsia="zh-Hans"/>
         </w:rPr>
@@ -4580,8 +5570,106 @@
           <w:color w:val="auto"/>
           <w:lang w:eastAsia="zh-Hans"/>
         </w:rPr>
-        <w:t>14.</w:t>
-      </w:r>
+        <w:t>Spotlight source code (For part J)</w:t>
+      </w:r>
+    </w:p>
+    <w:p>
+      <w:pPr>
+        <w:keepNext w:val="0"/>
+        <w:keepLines w:val="0"/>
+        <w:widowControl w:val="0"/>
+        <w:numPr>
+          <w:numId w:val="0"/>
+        </w:numPr>
+        <w:suppressLineNumbers w:val="0"/>
+        <w:spacing w:before="0" w:beforeAutospacing="0" w:after="0" w:afterAutospacing="0"/>
+        <w:ind w:right="0" w:rightChars="0"/>
+        <w:jc w:val="both"/>
+        <w:rPr>
+          <w:rFonts w:hint="eastAsia"/>
+          <w:color w:val="0000FF"/>
+          <w:lang w:eastAsia="zh-Hans"/>
+        </w:rPr>
+      </w:pPr>
+      <w:r>
+        <w:rPr>
+          <w:rFonts w:hint="eastAsia"/>
+          <w:color w:val="0000FF"/>
+          <w:lang w:eastAsia="zh-Hans"/>
+        </w:rPr>
+        <w:fldChar w:fldCharType="begin"/>
+      </w:r>
+      <w:r>
+        <w:rPr>
+          <w:rFonts w:hint="eastAsia"/>
+          <w:color w:val="0000FF"/>
+          <w:lang w:eastAsia="zh-Hans"/>
+        </w:rPr>
+        <w:instrText xml:space="preserve"> HYPERLINK "https://github.com/SonarSystems/Modern-OpenGL-Tutorials" </w:instrText>
+      </w:r>
+      <w:r>
+        <w:rPr>
+          <w:rFonts w:hint="eastAsia"/>
+          <w:color w:val="0000FF"/>
+          <w:lang w:eastAsia="zh-Hans"/>
+        </w:rPr>
+        <w:fldChar w:fldCharType="separate"/>
+      </w:r>
+      <w:r>
+        <w:rPr>
+          <w:rStyle w:val="6"/>
+          <w:rFonts w:hint="eastAsia"/>
+          <w:color w:val="0000FF"/>
+          <w:lang w:eastAsia="zh-Hans"/>
+        </w:rPr>
+        <w:t>https://github.com/SonarSystems/Modern-OpenGL-Tutorials</w:t>
+      </w:r>
+      <w:r>
+        <w:rPr>
+          <w:rFonts w:hint="eastAsia"/>
+          <w:color w:val="0000FF"/>
+          <w:lang w:eastAsia="zh-Hans"/>
+        </w:rPr>
+        <w:fldChar w:fldCharType="end"/>
+      </w:r>
+    </w:p>
+    <w:p>
+      <w:pPr>
+        <w:keepNext w:val="0"/>
+        <w:keepLines w:val="0"/>
+        <w:widowControl w:val="0"/>
+        <w:numPr>
+          <w:numId w:val="0"/>
+        </w:numPr>
+        <w:suppressLineNumbers w:val="0"/>
+        <w:spacing w:before="0" w:beforeAutospacing="0" w:after="0" w:afterAutospacing="0"/>
+        <w:ind w:right="0" w:rightChars="0"/>
+        <w:jc w:val="both"/>
+        <w:rPr>
+          <w:rFonts w:hint="eastAsia"/>
+          <w:color w:val="auto"/>
+          <w:lang w:eastAsia="zh-Hans"/>
+        </w:rPr>
+      </w:pPr>
+    </w:p>
+    <w:p>
+      <w:pPr>
+        <w:keepNext w:val="0"/>
+        <w:keepLines w:val="0"/>
+        <w:widowControl w:val="0"/>
+        <w:numPr>
+          <w:numId w:val="0"/>
+        </w:numPr>
+        <w:suppressLineNumbers w:val="0"/>
+        <w:spacing w:before="0" w:beforeAutospacing="0" w:after="0" w:afterAutospacing="0"/>
+        <w:ind w:right="0" w:rightChars="0"/>
+        <w:jc w:val="both"/>
+        <w:rPr>
+          <w:rFonts w:hint="eastAsia"/>
+          <w:color w:val="auto"/>
+          <w:lang w:eastAsia="zh-Hans"/>
+        </w:rPr>
+      </w:pPr>
     </w:p>
     <w:sectPr>
       <w:pgSz w:w="11906" w:h="16838"/>

</xml_diff>

<commit_message>
editing the report and bug fixing
</commit_message>
<xml_diff>
--- a/CITS3003 report draft.docx
+++ b/CITS3003 report draft.docx
@@ -3748,6 +3748,31 @@
         <w:jc w:val="both"/>
       </w:pPr>
       <w:r>
+        <w:t>After checking with the open source code from the internet, we think now it is should be better now.</w:t>
+      </w:r>
+    </w:p>
+    <w:p>
+      <w:pPr>
+        <w:keepNext w:val="0"/>
+        <w:keepLines w:val="0"/>
+        <w:widowControl w:val="0"/>
+        <w:suppressLineNumbers w:val="0"/>
+        <w:spacing w:before="0" w:beforeAutospacing="0" w:after="0" w:afterAutospacing="0"/>
+        <w:ind w:left="0" w:right="0"/>
+        <w:jc w:val="both"/>
+      </w:pPr>
+    </w:p>
+    <w:p>
+      <w:pPr>
+        <w:keepNext w:val="0"/>
+        <w:keepLines w:val="0"/>
+        <w:widowControl w:val="0"/>
+        <w:suppressLineNumbers w:val="0"/>
+        <w:spacing w:before="0" w:beforeAutospacing="0" w:after="0" w:afterAutospacing="0"/>
+        <w:ind w:left="0" w:right="0"/>
+        <w:jc w:val="both"/>
+      </w:pPr>
+      <w:r>
         <w:t>Reflection</w:t>
       </w:r>
     </w:p>
@@ -3847,7 +3872,23 @@
           <w:rFonts w:hint="default"/>
           <w:lang w:eastAsia="zh-Hans"/>
         </w:rPr>
-        <w:t>Finally, we know we still have much things need to learn since we spend more time than we expect on this project but we still not able to finish the spotlight part. But fortunately, we done most of parts already and we still get much time left, so we will keep watching this and see if we can fix it in the future day before the dead line.</w:t>
+        <w:t xml:space="preserve">Finally, we know we still have much things need to learn since we spend more time than we expect on this project but we still not able to </w:t>
+      </w:r>
+      <w:r>
+        <w:rPr>
+          <w:rFonts w:hint="default"/>
+          <w:lang w:eastAsia="zh-Hans"/>
+        </w:rPr>
+        <w:t>build the spotlight part perfectly</w:t>
+      </w:r>
+      <w:bookmarkStart w:id="0" w:name="_GoBack"/>
+      <w:bookmarkEnd w:id="0"/>
+      <w:r>
+        <w:rPr>
+          <w:rFonts w:hint="default"/>
+          <w:lang w:eastAsia="zh-Hans"/>
+        </w:rPr>
+        <w:t>. But fortunately, we done most of parts already and we still get much time left, so we will keep watching this and see if we can fix it in the future day before the dead line.</w:t>
       </w:r>
     </w:p>
     <w:p>
@@ -5541,23 +5582,7 @@
           <w:color w:val="auto"/>
           <w:lang w:eastAsia="zh-Hans"/>
         </w:rPr>
-        <w:t xml:space="preserve">Spotlight </w:t>
-      </w:r>
-      <w:r>
-        <w:rPr>
-          <w:rFonts w:hint="default"/>
-          <w:color w:val="auto"/>
-          <w:lang w:eastAsia="zh-Hans"/>
-        </w:rPr>
-        <w:t>introduction</w:t>
-      </w:r>
-      <w:r>
-        <w:rPr>
-          <w:rFonts w:hint="default"/>
-          <w:color w:val="auto"/>
-          <w:lang w:eastAsia="zh-Hans"/>
-        </w:rPr>
-        <w:t xml:space="preserve"> (For part J)</w:t>
+        <w:t>Spotlight introduction (For part J)</w:t>
       </w:r>
     </w:p>
     <w:p>
@@ -5666,15 +5691,7 @@
           <w:color w:val="auto"/>
           <w:lang w:eastAsia="zh-Hans"/>
         </w:rPr>
-        <w:t xml:space="preserve">16. </w:t>
-      </w:r>
-      <w:r>
-        <w:rPr>
-          <w:rFonts w:hint="default"/>
-          <w:color w:val="auto"/>
-          <w:lang w:eastAsia="zh-Hans"/>
-        </w:rPr>
-        <w:t>Spotlight source code (For part J)</w:t>
+        <w:t>16. Spotlight source code (For part J)</w:t>
       </w:r>
     </w:p>
     <w:p>
@@ -5757,8 +5774,6 @@
           <w:lang w:eastAsia="zh-Hans"/>
         </w:rPr>
       </w:pPr>
-      <w:bookmarkStart w:id="0" w:name="_GoBack"/>
-      <w:bookmarkEnd w:id="0"/>
     </w:p>
     <w:sectPr>
       <w:pgSz w:w="11906" w:h="16838"/>

</xml_diff>